<commit_message>
Update part2, attempt to solve tree questions
</commit_message>
<xml_diff>
--- a/BinarySearchTree/Questions on Binary Search Trees (1).docx
+++ b/BinarySearchTree/Questions on Binary Search Trees (1).docx
@@ -1,6 +1,6 @@
 
 <file path=word/document.xml><?xml version="1.0" encoding="utf-8"?>
-<w:document xmlns:wpc="http://schemas.microsoft.com/office/word/2010/wordprocessingCanvas" xmlns:mc="http://schemas.openxmlformats.org/markup-compatibility/2006" xmlns:o="urn:schemas-microsoft-com:office:office" xmlns:r="http://schemas.openxmlformats.org/officeDocument/2006/relationships" xmlns:m="http://schemas.openxmlformats.org/officeDocument/2006/math" xmlns:v="urn:schemas-microsoft-com:vml" xmlns:wp14="http://schemas.microsoft.com/office/word/2010/wordprocessingDrawing" xmlns:wp="http://schemas.openxmlformats.org/drawingml/2006/wordprocessingDrawing" xmlns:w10="urn:schemas-microsoft-com:office:word" xmlns:w="http://schemas.openxmlformats.org/wordprocessingml/2006/main" xmlns:w14="http://schemas.microsoft.com/office/word/2010/wordml" xmlns:w15="http://schemas.microsoft.com/office/word/2012/wordml" xmlns:wpg="http://schemas.microsoft.com/office/word/2010/wordprocessingGroup" xmlns:wpi="http://schemas.microsoft.com/office/word/2010/wordprocessingInk" xmlns:wne="http://schemas.microsoft.com/office/word/2006/wordml" xmlns:wps="http://schemas.microsoft.com/office/word/2010/wordprocessingShape" mc:Ignorable="w14 w15 wp14">
+<w:document xmlns:wpc="http://schemas.microsoft.com/office/word/2010/wordprocessingCanvas" xmlns:cx="http://schemas.microsoft.com/office/drawing/2014/chartex" xmlns:cx1="http://schemas.microsoft.com/office/drawing/2015/9/8/chartex" xmlns:cx2="http://schemas.microsoft.com/office/drawing/2015/10/21/chartex" xmlns:cx3="http://schemas.microsoft.com/office/drawing/2016/5/9/chartex" xmlns:cx4="http://schemas.microsoft.com/office/drawing/2016/5/10/chartex" xmlns:cx5="http://schemas.microsoft.com/office/drawing/2016/5/11/chartex" xmlns:cx6="http://schemas.microsoft.com/office/drawing/2016/5/12/chartex" xmlns:cx7="http://schemas.microsoft.com/office/drawing/2016/5/13/chartex" xmlns:cx8="http://schemas.microsoft.com/office/drawing/2016/5/14/chartex" xmlns:mc="http://schemas.openxmlformats.org/markup-compatibility/2006" xmlns:aink="http://schemas.microsoft.com/office/drawing/2016/ink" xmlns:am3d="http://schemas.microsoft.com/office/drawing/2017/model3d" xmlns:o="urn:schemas-microsoft-com:office:office" xmlns:oel="http://schemas.microsoft.com/office/2019/extlst" xmlns:r="http://schemas.openxmlformats.org/officeDocument/2006/relationships" xmlns:m="http://schemas.openxmlformats.org/officeDocument/2006/math" xmlns:v="urn:schemas-microsoft-com:vml" xmlns:wp14="http://schemas.microsoft.com/office/word/2010/wordprocessingDrawing" xmlns:wp="http://schemas.openxmlformats.org/drawingml/2006/wordprocessingDrawing" xmlns:w10="urn:schemas-microsoft-com:office:word" xmlns:w="http://schemas.openxmlformats.org/wordprocessingml/2006/main" xmlns:w14="http://schemas.microsoft.com/office/word/2010/wordml" xmlns:w15="http://schemas.microsoft.com/office/word/2012/wordml" xmlns:w16cex="http://schemas.microsoft.com/office/word/2018/wordml/cex" xmlns:w16cid="http://schemas.microsoft.com/office/word/2016/wordml/cid" xmlns:w16="http://schemas.microsoft.com/office/word/2018/wordml" xmlns:w16du="http://schemas.microsoft.com/office/word/2023/wordml/word16du" xmlns:w16sdtdh="http://schemas.microsoft.com/office/word/2020/wordml/sdtdatahash" xmlns:w16se="http://schemas.microsoft.com/office/word/2015/wordml/symex" xmlns:wpg="http://schemas.microsoft.com/office/word/2010/wordprocessingGroup" xmlns:wpi="http://schemas.microsoft.com/office/word/2010/wordprocessingInk" xmlns:wne="http://schemas.microsoft.com/office/word/2006/wordml" xmlns:wps="http://schemas.microsoft.com/office/word/2010/wordprocessingShape" mc:Ignorable="w14 w15 w16se w16cid w16 w16cex w16sdtdh w16du wp14">
   <w:body>
     <w:p>
       <w:pPr>
@@ -43,8 +43,6 @@
           <w:lang w:val="en-GB"/>
         </w:rPr>
       </w:pPr>
-      <w:bookmarkStart w:id="0" w:name="_GoBack"/>
-      <w:bookmarkEnd w:id="0"/>
     </w:p>
     <w:p>
       <w:pPr>
@@ -70,8 +68,14 @@
     <w:p>
       <w:pPr>
         <w:pStyle w:val="Text"/>
-      </w:pPr>
-      <w:r>
+        <w:rPr>
+          <w:color w:val="FF0000"/>
+        </w:rPr>
+      </w:pPr>
+      <w:r>
+        <w:rPr>
+          <w:color w:val="FF0000"/>
+        </w:rPr>
         <w:t xml:space="preserve">b) Each node in a binary tree has at most two child nodes. </w:t>
       </w:r>
     </w:p>
@@ -124,7 +128,7 @@
           <w:lang w:val="en-IE" w:eastAsia="en-IE"/>
         </w:rPr>
         <w:drawing>
-          <wp:inline distT="0" distB="0" distL="0" distR="0">
+          <wp:inline distT="0" distB="0" distL="0" distR="0" wp14:anchorId="1D240E97" wp14:editId="0B5078F2">
             <wp:extent cx="5657850" cy="1752600"/>
             <wp:effectExtent l="0" t="0" r="0" b="0"/>
             <wp:docPr id="1" name="Picture 1"/>
@@ -222,8 +226,14 @@
     <w:p>
       <w:pPr>
         <w:pStyle w:val="Text"/>
-      </w:pPr>
-      <w:r>
+        <w:rPr>
+          <w:color w:val="FF0000"/>
+        </w:rPr>
+      </w:pPr>
+      <w:r>
+        <w:rPr>
+          <w:color w:val="FF0000"/>
+        </w:rPr>
         <w:t>c) I and II</w:t>
       </w:r>
     </w:p>
@@ -293,6 +303,20 @@
     <w:p>
       <w:pPr>
         <w:pStyle w:val="Text"/>
+        <w:rPr>
+          <w:color w:val="FF0000"/>
+        </w:rPr>
+      </w:pPr>
+      <w:r>
+        <w:rPr>
+          <w:color w:val="FF0000"/>
+        </w:rPr>
+        <w:t>Height 4, Tree not full, not complete, not balanced</w:t>
+      </w:r>
+    </w:p>
+    <w:p>
+      <w:pPr>
+        <w:pStyle w:val="Text"/>
       </w:pPr>
     </w:p>
     <w:p>
@@ -314,6 +338,32 @@
     <w:p>
       <w:pPr>
         <w:pStyle w:val="Text"/>
+        <w:rPr>
+          <w:color w:val="FF0000"/>
+        </w:rPr>
+      </w:pPr>
+      <w:r>
+        <w:rPr>
+          <w:color w:val="FF0000"/>
+        </w:rPr>
+        <w:t xml:space="preserve">Height </w:t>
+      </w:r>
+      <w:r>
+        <w:rPr>
+          <w:color w:val="FF0000"/>
+        </w:rPr>
+        <w:t>3</w:t>
+      </w:r>
+      <w:r>
+        <w:rPr>
+          <w:color w:val="FF0000"/>
+        </w:rPr>
+        <w:t>, Tree not full, not complete, not balanced</w:t>
+      </w:r>
+    </w:p>
+    <w:p>
+      <w:pPr>
+        <w:pStyle w:val="Text"/>
       </w:pPr>
     </w:p>
     <w:p>
@@ -339,14 +389,21 @@
         <w:pStyle w:val="Text"/>
       </w:pPr>
       <w:r>
+        <w:lastRenderedPageBreak/>
         <w:t>a) 9</w:t>
       </w:r>
     </w:p>
     <w:p>
       <w:pPr>
         <w:pStyle w:val="Text"/>
-      </w:pPr>
-      <w:r>
+        <w:rPr>
+          <w:color w:val="FF0000"/>
+        </w:rPr>
+      </w:pPr>
+      <w:r>
+        <w:rPr>
+          <w:color w:val="FF0000"/>
+        </w:rPr>
         <w:t>b) 10</w:t>
       </w:r>
     </w:p>
@@ -355,7 +412,6 @@
         <w:pStyle w:val="Text"/>
       </w:pPr>
       <w:r>
-        <w:lastRenderedPageBreak/>
         <w:t>c) 12</w:t>
       </w:r>
     </w:p>
@@ -401,8 +457,14 @@
     <w:p>
       <w:pPr>
         <w:pStyle w:val="Text"/>
-      </w:pPr>
-      <w:r>
+        <w:rPr>
+          <w:color w:val="FF0000"/>
+        </w:rPr>
+      </w:pPr>
+      <w:r>
+        <w:rPr>
+          <w:color w:val="FF0000"/>
+        </w:rPr>
         <w:t>b) 10</w:t>
       </w:r>
     </w:p>
@@ -457,17 +519,27 @@
     <w:p>
       <w:pPr>
         <w:pStyle w:val="Text"/>
-      </w:pPr>
-      <w:r>
+        <w:rPr>
+          <w:color w:val="FF0000"/>
+        </w:rPr>
+      </w:pPr>
+      <w:r>
+        <w:rPr>
+          <w:color w:val="FF0000"/>
+        </w:rPr>
         <w:t xml:space="preserve">a) </w:t>
       </w:r>
       <w:r>
         <w:rPr>
           <w:i/>
+          <w:color w:val="FF0000"/>
         </w:rPr>
         <w:t xml:space="preserve">2h - </w:t>
       </w:r>
       <w:r>
+        <w:rPr>
+          <w:color w:val="FF0000"/>
+        </w:rPr>
         <w:t>1</w:t>
       </w:r>
     </w:p>
@@ -596,53 +668,37 @@
       <w:r>
         <w:t xml:space="preserve">a) </w:t>
       </w:r>
-      <w:proofErr w:type="gramStart"/>
       <w:r>
         <w:rPr>
           <w:i/>
         </w:rPr>
-        <w:t>h</w:t>
-      </w:r>
-      <w:proofErr w:type="gramEnd"/>
+        <w:t xml:space="preserve">h </w:t>
+      </w:r>
+      <w:r>
+        <w:t>= log2(</w:t>
+      </w:r>
       <w:r>
         <w:rPr>
           <w:i/>
         </w:rPr>
-        <w:t xml:space="preserve"> </w:t>
-      </w:r>
-      <w:r>
-        <w:t>= log2(</w:t>
+        <w:t>n</w:t>
+      </w:r>
+      <w:r>
+        <w:t>) - 1</w:t>
+      </w:r>
+    </w:p>
+    <w:p>
+      <w:pPr>
+        <w:pStyle w:val="Text"/>
+      </w:pPr>
+      <w:r>
+        <w:t xml:space="preserve">b) </w:t>
       </w:r>
       <w:r>
         <w:rPr>
           <w:i/>
         </w:rPr>
-        <w:t>n</w:t>
-      </w:r>
-      <w:r>
-        <w:t>) - 1</w:t>
-      </w:r>
-    </w:p>
-    <w:p>
-      <w:pPr>
-        <w:pStyle w:val="Text"/>
-      </w:pPr>
-      <w:r>
-        <w:t xml:space="preserve">b) </w:t>
-      </w:r>
-      <w:proofErr w:type="gramStart"/>
-      <w:r>
-        <w:rPr>
-          <w:i/>
-        </w:rPr>
-        <w:t>h</w:t>
-      </w:r>
-      <w:proofErr w:type="gramEnd"/>
-      <w:r>
-        <w:rPr>
-          <w:i/>
-        </w:rPr>
-        <w:t xml:space="preserve"> </w:t>
+        <w:t xml:space="preserve">h </w:t>
       </w:r>
       <w:r>
         <w:t>= log2(</w:t>
@@ -702,11 +758,13 @@
       <w:pPr>
         <w:pStyle w:val="Text"/>
         <w:rPr>
+          <w:color w:val="FF0000"/>
           <w:lang w:val="nl-NL"/>
         </w:rPr>
       </w:pPr>
       <w:r>
         <w:rPr>
+          <w:color w:val="FF0000"/>
           <w:lang w:val="nl-NL"/>
         </w:rPr>
         <w:t xml:space="preserve">d) </w:t>
@@ -714,12 +772,14 @@
       <w:r>
         <w:rPr>
           <w:i/>
+          <w:color w:val="FF0000"/>
           <w:lang w:val="nl-NL"/>
         </w:rPr>
         <w:t>h</w:t>
       </w:r>
       <w:r>
         <w:rPr>
+          <w:color w:val="FF0000"/>
           <w:lang w:val="nl-NL"/>
         </w:rPr>
         <w:t xml:space="preserve"> = log2(</w:t>
@@ -727,12 +787,14 @@
       <w:r>
         <w:rPr>
           <w:i/>
+          <w:color w:val="FF0000"/>
           <w:lang w:val="nl-NL"/>
         </w:rPr>
         <w:t xml:space="preserve">n </w:t>
       </w:r>
       <w:r>
         <w:rPr>
+          <w:color w:val="FF0000"/>
           <w:lang w:val="nl-NL"/>
         </w:rPr>
         <w:t>+ 1)</w:t>
@@ -775,8 +837,14 @@
     <w:p>
       <w:pPr>
         <w:pStyle w:val="Text"/>
-      </w:pPr>
-      <w:r>
+        <w:rPr>
+          <w:color w:val="FF0000"/>
+        </w:rPr>
+      </w:pPr>
+      <w:r>
+        <w:rPr>
+          <w:color w:val="FF0000"/>
+        </w:rPr>
         <w:t>b) 7</w:t>
       </w:r>
     </w:p>
@@ -838,8 +906,14 @@
     <w:p>
       <w:pPr>
         <w:pStyle w:val="Text"/>
-      </w:pPr>
-      <w:r>
+        <w:rPr>
+          <w:color w:val="FF0000"/>
+        </w:rPr>
+      </w:pPr>
+      <w:r>
+        <w:rPr>
+          <w:color w:val="FF0000"/>
+        </w:rPr>
         <w:t>c) 15</w:t>
       </w:r>
     </w:p>
@@ -866,6 +940,7 @@
         <w:pStyle w:val="Text"/>
       </w:pPr>
       <w:r>
+        <w:lastRenderedPageBreak/>
         <w:t>11) Consider the following tree diagrams:</w:t>
       </w:r>
     </w:p>
@@ -883,9 +958,8 @@
           <w:noProof/>
           <w:lang w:val="en-IE" w:eastAsia="en-IE"/>
         </w:rPr>
-        <w:lastRenderedPageBreak/>
         <w:drawing>
-          <wp:inline distT="0" distB="0" distL="0" distR="0">
+          <wp:inline distT="0" distB="0" distL="0" distR="0" wp14:anchorId="293C9755" wp14:editId="1486734B">
             <wp:extent cx="4867275" cy="1771650"/>
             <wp:effectExtent l="0" t="0" r="9525" b="0"/>
             <wp:docPr id="4" name="Picture 4"/>
@@ -958,8 +1032,14 @@
     <w:p>
       <w:pPr>
         <w:pStyle w:val="Text"/>
-      </w:pPr>
-      <w:r>
+        <w:rPr>
+          <w:color w:val="FF0000"/>
+        </w:rPr>
+      </w:pPr>
+      <w:r>
+        <w:rPr>
+          <w:color w:val="FF0000"/>
+        </w:rPr>
         <w:t>b)  I and II</w:t>
       </w:r>
     </w:p>
@@ -1012,7 +1092,7 @@
           <w:lang w:val="en-IE" w:eastAsia="en-IE"/>
         </w:rPr>
         <w:drawing>
-          <wp:inline distT="0" distB="0" distL="0" distR="0">
+          <wp:inline distT="0" distB="0" distL="0" distR="0" wp14:anchorId="0501CECE" wp14:editId="31675E0C">
             <wp:extent cx="4867275" cy="1771650"/>
             <wp:effectExtent l="0" t="0" r="9525" b="0"/>
             <wp:docPr id="5" name="Picture 5"/>
@@ -1093,8 +1173,14 @@
     <w:p>
       <w:pPr>
         <w:pStyle w:val="Text"/>
-      </w:pPr>
-      <w:r>
+        <w:rPr>
+          <w:color w:val="FF0000"/>
+        </w:rPr>
+      </w:pPr>
+      <w:r>
+        <w:rPr>
+          <w:color w:val="FF0000"/>
+        </w:rPr>
         <w:t>c)  III</w:t>
       </w:r>
     </w:p>
@@ -1134,644 +1220,579 @@
         <w:pStyle w:val="Text"/>
       </w:pPr>
       <w:r>
+        <w:t>a) a root node</w:t>
+      </w:r>
+    </w:p>
+    <w:p>
+      <w:pPr>
+        <w:pStyle w:val="Text"/>
+        <w:rPr>
+          <w:color w:val="FF0000"/>
+        </w:rPr>
+      </w:pPr>
+      <w:r>
+        <w:rPr>
+          <w:color w:val="FF0000"/>
+        </w:rPr>
+        <w:t>b) a leaf node</w:t>
+      </w:r>
+    </w:p>
+    <w:p>
+      <w:pPr>
+        <w:pStyle w:val="Text"/>
+      </w:pPr>
+      <w:r>
+        <w:t>c) a parent node</w:t>
+      </w:r>
+    </w:p>
+    <w:p>
+      <w:pPr>
+        <w:pStyle w:val="Text"/>
+      </w:pPr>
+      <w:r>
+        <w:t>d) an interior node</w:t>
+      </w:r>
+    </w:p>
+    <w:p>
+      <w:pPr>
+        <w:pStyle w:val="Text"/>
+      </w:pPr>
+    </w:p>
+    <w:p>
+      <w:pPr>
+        <w:pStyle w:val="Text"/>
+      </w:pPr>
+    </w:p>
+    <w:p>
+      <w:pPr>
+        <w:pStyle w:val="Text"/>
+      </w:pPr>
+      <w:r>
+        <w:t>14) If both of the child references of a binary tree node are non-null, it follows that the node must be ____.</w:t>
+      </w:r>
+    </w:p>
+    <w:p>
+      <w:pPr>
+        <w:pStyle w:val="Text"/>
+      </w:pPr>
+    </w:p>
+    <w:p>
+      <w:pPr>
+        <w:pStyle w:val="Text"/>
+      </w:pPr>
+      <w:r>
+        <w:t>a) a root node</w:t>
+      </w:r>
+    </w:p>
+    <w:p>
+      <w:pPr>
+        <w:pStyle w:val="Text"/>
+      </w:pPr>
+      <w:r>
+        <w:t>b) a leaf node</w:t>
+      </w:r>
+    </w:p>
+    <w:p>
+      <w:pPr>
+        <w:pStyle w:val="Text"/>
+      </w:pPr>
+      <w:r>
+        <w:t>c) a child node</w:t>
+      </w:r>
+    </w:p>
+    <w:p>
+      <w:pPr>
+        <w:pStyle w:val="Text"/>
+        <w:rPr>
+          <w:color w:val="FF0000"/>
+        </w:rPr>
+      </w:pPr>
+      <w:r>
+        <w:rPr>
+          <w:color w:val="FF0000"/>
+        </w:rPr>
+        <w:t>d) an interior node</w:t>
+      </w:r>
+    </w:p>
+    <w:p>
+      <w:pPr>
+        <w:pStyle w:val="Text"/>
+      </w:pPr>
+    </w:p>
+    <w:p>
+      <w:pPr>
+        <w:pStyle w:val="Text"/>
+      </w:pPr>
+    </w:p>
+    <w:p>
+      <w:pPr>
+        <w:pStyle w:val="Text"/>
+      </w:pPr>
+      <w:r>
+        <w:t>15) In a binary search tree, where the root node data value = 45, what do we know about the data values of all the descendants in the left subtree of the root?</w:t>
+      </w:r>
+    </w:p>
+    <w:p>
+      <w:pPr>
+        <w:pStyle w:val="Text"/>
+      </w:pPr>
+    </w:p>
+    <w:p>
+      <w:pPr>
+        <w:pStyle w:val="Text"/>
+      </w:pPr>
+      <w:r>
+        <w:t>a) the root’s left child value &lt; 45, but the right child of the root’s left child value is &gt; 45</w:t>
+      </w:r>
+    </w:p>
+    <w:p>
+      <w:pPr>
+        <w:pStyle w:val="Text"/>
+      </w:pPr>
+      <w:r>
+        <w:t>b</w:t>
+      </w:r>
+      <w:proofErr w:type="gramStart"/>
+      <w:r>
+        <w:t>)  some</w:t>
+      </w:r>
+      <w:proofErr w:type="gramEnd"/>
+      <w:r>
+        <w:t xml:space="preserve"> values will be &lt; 45, but there may be a few values &gt; 45</w:t>
+      </w:r>
+    </w:p>
+    <w:p>
+      <w:pPr>
+        <w:pStyle w:val="Text"/>
+      </w:pPr>
+      <w:r>
+        <w:t>c</w:t>
+      </w:r>
+      <w:proofErr w:type="gramStart"/>
+      <w:r>
+        <w:t>)  approximately</w:t>
+      </w:r>
+      <w:proofErr w:type="gramEnd"/>
+      <w:r>
+        <w:t xml:space="preserve"> half the values are &lt; 45, the other half are &gt; 45</w:t>
+      </w:r>
+    </w:p>
+    <w:p>
+      <w:pPr>
+        <w:pStyle w:val="Text"/>
+        <w:rPr>
+          <w:color w:val="FF0000"/>
+        </w:rPr>
+      </w:pPr>
+      <w:r>
+        <w:rPr>
+          <w:color w:val="FF0000"/>
+        </w:rPr>
+        <w:t>d) all will be &lt; 45</w:t>
+      </w:r>
+    </w:p>
+    <w:p>
+      <w:pPr>
+        <w:pStyle w:val="Text"/>
+      </w:pPr>
+    </w:p>
+    <w:p>
+      <w:pPr>
+        <w:pStyle w:val="Text"/>
+      </w:pPr>
+    </w:p>
+    <w:p>
+      <w:pPr>
+        <w:pStyle w:val="Text"/>
+      </w:pPr>
+      <w:r>
+        <w:t>16) In a binary search tree, where the root node data value = 45, what do we know about the values of all the descendants in the right subtree of the root?</w:t>
+      </w:r>
+    </w:p>
+    <w:p>
+      <w:pPr>
+        <w:pStyle w:val="Text"/>
+      </w:pPr>
+    </w:p>
+    <w:p>
+      <w:pPr>
+        <w:pStyle w:val="Text"/>
+      </w:pPr>
+      <w:r>
+        <w:t xml:space="preserve">a) the root’s right child value &gt; 45, but the left child of </w:t>
+      </w:r>
+      <w:proofErr w:type="gramStart"/>
+      <w:r>
+        <w:t>the</w:t>
+      </w:r>
+      <w:proofErr w:type="gramEnd"/>
+      <w:r>
+        <w:t xml:space="preserve"> root’s right child key is &lt; 45</w:t>
+      </w:r>
+    </w:p>
+    <w:p>
+      <w:pPr>
+        <w:pStyle w:val="Text"/>
+      </w:pPr>
+      <w:r>
+        <w:t>b) some values will be &gt; 45, but there may be a few values &lt; 45</w:t>
+      </w:r>
+    </w:p>
+    <w:p>
+      <w:pPr>
+        <w:pStyle w:val="Text"/>
+      </w:pPr>
+      <w:r>
+        <w:t>c) approximately half the values are &lt; 45, the other half are &gt; 45</w:t>
+      </w:r>
+    </w:p>
+    <w:p>
+      <w:pPr>
+        <w:pStyle w:val="Text"/>
+        <w:rPr>
+          <w:color w:val="FF0000"/>
+        </w:rPr>
+      </w:pPr>
+      <w:r>
+        <w:rPr>
+          <w:color w:val="FF0000"/>
+        </w:rPr>
+        <w:t>d) all will be &gt; 45</w:t>
+      </w:r>
+    </w:p>
+    <w:p>
+      <w:pPr>
+        <w:pStyle w:val="Text"/>
+      </w:pPr>
+    </w:p>
+    <w:p>
+      <w:pPr>
+        <w:pStyle w:val="Text"/>
+      </w:pPr>
+    </w:p>
+    <w:p>
+      <w:pPr>
+        <w:pStyle w:val="Text"/>
+      </w:pPr>
+      <w:r>
+        <w:t xml:space="preserve">17) A binary search tree is made up of a collection of nodes organized with smaller data values on the left and greater values on the right, relative to any node. Which of the following </w:t>
+      </w:r>
+      <w:r>
+        <w:rPr>
+          <w:rStyle w:val="HTMLTypewriter"/>
+        </w:rPr>
+        <w:t>Node</w:t>
+      </w:r>
+      <w:r>
+        <w:t xml:space="preserve"> references must be instance variables of any implementation of a </w:t>
+      </w:r>
+      <w:proofErr w:type="spellStart"/>
+      <w:r>
+        <w:rPr>
+          <w:rStyle w:val="HTMLTypewriter"/>
+        </w:rPr>
+        <w:t>BinarySearchTree</w:t>
+      </w:r>
+      <w:proofErr w:type="spellEnd"/>
+      <w:r>
+        <w:t xml:space="preserve"> class?</w:t>
+      </w:r>
+    </w:p>
+    <w:p>
+      <w:pPr>
+        <w:pStyle w:val="Text"/>
+      </w:pPr>
+    </w:p>
+    <w:p>
+      <w:pPr>
+        <w:pStyle w:val="Text"/>
+        <w:rPr>
+          <w:color w:val="FF0000"/>
+        </w:rPr>
+      </w:pPr>
+      <w:r>
+        <w:rPr>
+          <w:color w:val="FF0000"/>
+        </w:rPr>
+        <w:t>I    root</w:t>
+      </w:r>
+    </w:p>
+    <w:p>
+      <w:pPr>
+        <w:pStyle w:val="Text"/>
+      </w:pPr>
+      <w:r>
+        <w:t>II   left</w:t>
+      </w:r>
+    </w:p>
+    <w:p>
+      <w:pPr>
+        <w:pStyle w:val="Text"/>
+      </w:pPr>
+      <w:proofErr w:type="gramStart"/>
+      <w:r>
+        <w:t>III  right</w:t>
+      </w:r>
+      <w:proofErr w:type="gramEnd"/>
+    </w:p>
+    <w:p>
+      <w:pPr>
+        <w:pStyle w:val="Text"/>
+      </w:pPr>
+    </w:p>
+    <w:p>
+      <w:pPr>
+        <w:pStyle w:val="Text"/>
+      </w:pPr>
+      <w:r>
+        <w:t>a) I</w:t>
+      </w:r>
+    </w:p>
+    <w:p>
+      <w:pPr>
+        <w:pStyle w:val="Text"/>
+      </w:pPr>
+      <w:r>
+        <w:t>b)  II and III</w:t>
+      </w:r>
+    </w:p>
+    <w:p>
+      <w:pPr>
+        <w:pStyle w:val="Text"/>
+      </w:pPr>
+      <w:r>
+        <w:t>c)  I and II</w:t>
+      </w:r>
+    </w:p>
+    <w:p>
+      <w:pPr>
+        <w:pStyle w:val="Text"/>
+      </w:pPr>
+      <w:r>
+        <w:t xml:space="preserve">d) I, II and III </w:t>
+      </w:r>
+    </w:p>
+    <w:p>
+      <w:pPr>
+        <w:pStyle w:val="Text"/>
+      </w:pPr>
+    </w:p>
+    <w:p>
+      <w:pPr>
+        <w:pStyle w:val="Text"/>
+      </w:pPr>
+    </w:p>
+    <w:p>
+      <w:pPr>
+        <w:pStyle w:val="Text"/>
+      </w:pPr>
+      <w:r>
+        <w:t xml:space="preserve">18) A binary search tree is made up of a collection of nodes organized with smaller data values on the left and greater values on the right relative to any node. Which of the </w:t>
+      </w:r>
+      <w:r>
+        <w:lastRenderedPageBreak/>
+        <w:t xml:space="preserve">following </w:t>
+      </w:r>
+      <w:r>
+        <w:rPr>
+          <w:rStyle w:val="HTMLTypewriter"/>
+        </w:rPr>
+        <w:t>Node</w:t>
+      </w:r>
+      <w:r>
+        <w:t xml:space="preserve"> references must be instance variables of any implementation of a </w:t>
+      </w:r>
+      <w:r>
+        <w:rPr>
+          <w:rStyle w:val="HTMLTypewriter"/>
+        </w:rPr>
+        <w:t>Node</w:t>
+      </w:r>
+      <w:r>
+        <w:t xml:space="preserve"> class?</w:t>
+      </w:r>
+    </w:p>
+    <w:p>
+      <w:pPr>
+        <w:pStyle w:val="Text"/>
+      </w:pPr>
+    </w:p>
+    <w:p>
+      <w:pPr>
+        <w:pStyle w:val="Text"/>
+      </w:pPr>
+      <w:r>
+        <w:t>I    root</w:t>
+      </w:r>
+    </w:p>
+    <w:p>
+      <w:pPr>
+        <w:pStyle w:val="Text"/>
+      </w:pPr>
+      <w:r>
+        <w:t>II   left</w:t>
+      </w:r>
+    </w:p>
+    <w:p>
+      <w:pPr>
+        <w:pStyle w:val="Text"/>
+      </w:pPr>
+      <w:proofErr w:type="gramStart"/>
+      <w:r>
+        <w:t>III  right</w:t>
+      </w:r>
+      <w:proofErr w:type="gramEnd"/>
+    </w:p>
+    <w:p>
+      <w:pPr>
+        <w:pStyle w:val="Text"/>
+      </w:pPr>
+    </w:p>
+    <w:p>
+      <w:pPr>
+        <w:pStyle w:val="Text"/>
+      </w:pPr>
+      <w:r>
+        <w:t>a) I</w:t>
+      </w:r>
+    </w:p>
+    <w:p>
+      <w:pPr>
+        <w:pStyle w:val="Text"/>
+        <w:rPr>
+          <w:color w:val="FF0000"/>
+        </w:rPr>
+      </w:pPr>
+      <w:r>
+        <w:rPr>
+          <w:color w:val="FF0000"/>
+        </w:rPr>
+        <w:t>b)  II and III</w:t>
+      </w:r>
+    </w:p>
+    <w:p>
+      <w:pPr>
+        <w:pStyle w:val="Text"/>
+      </w:pPr>
+      <w:r>
+        <w:t>c)  I and II</w:t>
+      </w:r>
+    </w:p>
+    <w:p>
+      <w:pPr>
+        <w:pStyle w:val="Text"/>
+      </w:pPr>
+      <w:r>
+        <w:t xml:space="preserve">d) I, II and III </w:t>
+      </w:r>
+    </w:p>
+    <w:p>
+      <w:pPr>
+        <w:pStyle w:val="Text"/>
+      </w:pPr>
+    </w:p>
+    <w:p>
+      <w:pPr>
+        <w:pStyle w:val="Text"/>
+      </w:pPr>
+    </w:p>
+    <w:p>
+      <w:pPr>
+        <w:pStyle w:val="Text"/>
+      </w:pPr>
+      <w:r>
+        <w:t xml:space="preserve">19) The nodes in our binary search tree implement the </w:t>
+      </w:r>
+      <w:r>
+        <w:rPr>
+          <w:rStyle w:val="HTMLTypewriter"/>
+        </w:rPr>
+        <w:t>Comparable</w:t>
+      </w:r>
+      <w:r>
+        <w:t xml:space="preserve"> interface. Which tree operations benefit from this design decision?</w:t>
+      </w:r>
+    </w:p>
+    <w:p>
+      <w:pPr>
+        <w:pStyle w:val="Text"/>
+      </w:pPr>
+    </w:p>
+    <w:p>
+      <w:pPr>
+        <w:pStyle w:val="Text"/>
+      </w:pPr>
+      <w:r>
+        <w:t>I    add</w:t>
+      </w:r>
+    </w:p>
+    <w:p>
+      <w:pPr>
+        <w:pStyle w:val="Text"/>
+      </w:pPr>
+      <w:r>
+        <w:t>II   search</w:t>
+      </w:r>
+    </w:p>
+    <w:p>
+      <w:pPr>
+        <w:pStyle w:val="Text"/>
+        <w:rPr>
+          <w:lang w:val="it-IT"/>
+        </w:rPr>
+      </w:pPr>
+      <w:r>
+        <w:rPr>
+          <w:lang w:val="it-IT"/>
+        </w:rPr>
+        <w:t>III  delete</w:t>
+      </w:r>
+    </w:p>
+    <w:p>
+      <w:pPr>
+        <w:pStyle w:val="Text"/>
+        <w:rPr>
+          <w:lang w:val="it-IT"/>
+        </w:rPr>
+      </w:pPr>
+    </w:p>
+    <w:p>
+      <w:pPr>
+        <w:pStyle w:val="Text"/>
+        <w:rPr>
+          <w:lang w:val="it-IT"/>
+        </w:rPr>
+      </w:pPr>
+      <w:r>
+        <w:rPr>
+          <w:lang w:val="it-IT"/>
+        </w:rPr>
         <w:t xml:space="preserve">a) </w:t>
       </w:r>
-      <w:proofErr w:type="gramStart"/>
-      <w:r>
-        <w:t>a</w:t>
-      </w:r>
-      <w:proofErr w:type="gramEnd"/>
-      <w:r>
-        <w:t xml:space="preserve"> root node</w:t>
-      </w:r>
-    </w:p>
-    <w:p>
-      <w:pPr>
-        <w:pStyle w:val="Text"/>
-      </w:pPr>
-      <w:r>
-        <w:t xml:space="preserve">b) </w:t>
-      </w:r>
-      <w:proofErr w:type="gramStart"/>
-      <w:r>
-        <w:t>a</w:t>
-      </w:r>
-      <w:proofErr w:type="gramEnd"/>
-      <w:r>
-        <w:t xml:space="preserve"> leaf node</w:t>
-      </w:r>
-    </w:p>
-    <w:p>
-      <w:pPr>
-        <w:pStyle w:val="Text"/>
-      </w:pPr>
-      <w:r>
-        <w:t xml:space="preserve">c) </w:t>
-      </w:r>
-      <w:proofErr w:type="gramStart"/>
-      <w:r>
-        <w:t>a</w:t>
-      </w:r>
-      <w:proofErr w:type="gramEnd"/>
-      <w:r>
-        <w:t xml:space="preserve"> parent node</w:t>
-      </w:r>
-    </w:p>
-    <w:p>
-      <w:pPr>
-        <w:pStyle w:val="Text"/>
-      </w:pPr>
-      <w:r>
-        <w:t xml:space="preserve">d) </w:t>
-      </w:r>
-      <w:proofErr w:type="gramStart"/>
-      <w:r>
-        <w:t>an</w:t>
-      </w:r>
-      <w:proofErr w:type="gramEnd"/>
-      <w:r>
-        <w:t xml:space="preserve"> interior node</w:t>
-      </w:r>
-    </w:p>
-    <w:p>
-      <w:pPr>
-        <w:pStyle w:val="Text"/>
-      </w:pPr>
-    </w:p>
-    <w:p>
-      <w:pPr>
-        <w:pStyle w:val="Text"/>
-      </w:pPr>
-    </w:p>
-    <w:p>
-      <w:pPr>
-        <w:pStyle w:val="Text"/>
-      </w:pPr>
-      <w:r>
-        <w:lastRenderedPageBreak/>
-        <w:t>14) If both of the child references of a binary tree node are non-null, it follows that the node must be ____.</w:t>
-      </w:r>
-    </w:p>
-    <w:p>
-      <w:pPr>
-        <w:pStyle w:val="Text"/>
-      </w:pPr>
-    </w:p>
-    <w:p>
-      <w:pPr>
-        <w:pStyle w:val="Text"/>
-      </w:pPr>
-      <w:r>
-        <w:t xml:space="preserve">a) </w:t>
-      </w:r>
-      <w:proofErr w:type="gramStart"/>
-      <w:r>
-        <w:t>a</w:t>
-      </w:r>
-      <w:proofErr w:type="gramEnd"/>
-      <w:r>
-        <w:t xml:space="preserve"> root node</w:t>
-      </w:r>
-    </w:p>
-    <w:p>
-      <w:pPr>
-        <w:pStyle w:val="Text"/>
-      </w:pPr>
-      <w:r>
-        <w:t xml:space="preserve">b) </w:t>
-      </w:r>
-      <w:proofErr w:type="gramStart"/>
-      <w:r>
-        <w:t>a</w:t>
-      </w:r>
-      <w:proofErr w:type="gramEnd"/>
-      <w:r>
-        <w:t xml:space="preserve"> leaf node</w:t>
-      </w:r>
-    </w:p>
-    <w:p>
-      <w:pPr>
-        <w:pStyle w:val="Text"/>
-      </w:pPr>
-      <w:r>
-        <w:t xml:space="preserve">c) </w:t>
-      </w:r>
-      <w:proofErr w:type="gramStart"/>
-      <w:r>
-        <w:t>a</w:t>
-      </w:r>
-      <w:proofErr w:type="gramEnd"/>
-      <w:r>
-        <w:t xml:space="preserve"> child node</w:t>
-      </w:r>
-    </w:p>
-    <w:p>
-      <w:pPr>
-        <w:pStyle w:val="Text"/>
-      </w:pPr>
-      <w:r>
-        <w:t xml:space="preserve">d) </w:t>
-      </w:r>
-      <w:proofErr w:type="gramStart"/>
-      <w:r>
-        <w:t>an</w:t>
-      </w:r>
-      <w:proofErr w:type="gramEnd"/>
-      <w:r>
-        <w:t xml:space="preserve"> interior node</w:t>
-      </w:r>
-    </w:p>
-    <w:p>
-      <w:pPr>
-        <w:pStyle w:val="Text"/>
-      </w:pPr>
-    </w:p>
-    <w:p>
-      <w:pPr>
-        <w:pStyle w:val="Text"/>
-      </w:pPr>
-    </w:p>
-    <w:p>
-      <w:pPr>
-        <w:pStyle w:val="Text"/>
-      </w:pPr>
-      <w:r>
-        <w:t>15) In a binary search tree, where the root node data value = 45, what do we know about the data values of all the descendants in the left subtree of the root?</w:t>
-      </w:r>
-    </w:p>
-    <w:p>
-      <w:pPr>
-        <w:pStyle w:val="Text"/>
-      </w:pPr>
-    </w:p>
-    <w:p>
-      <w:pPr>
-        <w:pStyle w:val="Text"/>
-      </w:pPr>
-      <w:r>
-        <w:t xml:space="preserve">a) </w:t>
-      </w:r>
-      <w:proofErr w:type="gramStart"/>
-      <w:r>
-        <w:t>the</w:t>
-      </w:r>
-      <w:proofErr w:type="gramEnd"/>
-      <w:r>
-        <w:t xml:space="preserve"> root’s left child value &lt; 45, but the right child of the root’s left child value is &gt; 45</w:t>
-      </w:r>
-    </w:p>
-    <w:p>
-      <w:pPr>
-        <w:pStyle w:val="Text"/>
-      </w:pPr>
-      <w:r>
-        <w:t xml:space="preserve">b)  </w:t>
-      </w:r>
-      <w:proofErr w:type="gramStart"/>
-      <w:r>
-        <w:t>some</w:t>
-      </w:r>
-      <w:proofErr w:type="gramEnd"/>
-      <w:r>
-        <w:t xml:space="preserve"> values will be &lt; 45, but there may be a few values &gt; 45</w:t>
-      </w:r>
-    </w:p>
-    <w:p>
-      <w:pPr>
-        <w:pStyle w:val="Text"/>
-      </w:pPr>
-      <w:r>
-        <w:t xml:space="preserve">c)  </w:t>
-      </w:r>
-      <w:proofErr w:type="gramStart"/>
-      <w:r>
-        <w:t>approximately</w:t>
-      </w:r>
-      <w:proofErr w:type="gramEnd"/>
-      <w:r>
-        <w:t xml:space="preserve"> half the values are &lt; 45, the other half are &gt; 45</w:t>
-      </w:r>
-    </w:p>
-    <w:p>
-      <w:pPr>
-        <w:pStyle w:val="Text"/>
-      </w:pPr>
-      <w:r>
-        <w:t xml:space="preserve">d) </w:t>
-      </w:r>
-      <w:proofErr w:type="gramStart"/>
-      <w:r>
-        <w:t>all</w:t>
-      </w:r>
-      <w:proofErr w:type="gramEnd"/>
-      <w:r>
-        <w:t xml:space="preserve"> will be &lt; 45</w:t>
-      </w:r>
-    </w:p>
-    <w:p>
-      <w:pPr>
-        <w:pStyle w:val="Text"/>
-      </w:pPr>
-    </w:p>
-    <w:p>
-      <w:pPr>
-        <w:pStyle w:val="Text"/>
-      </w:pPr>
-    </w:p>
-    <w:p>
-      <w:pPr>
-        <w:pStyle w:val="Text"/>
-      </w:pPr>
-      <w:r>
-        <w:t>16) In a binary search tree, where the root node data value = 45, what do we know about the values of all the descendants in the right subtree of the root?</w:t>
-      </w:r>
-    </w:p>
-    <w:p>
-      <w:pPr>
-        <w:pStyle w:val="Text"/>
-      </w:pPr>
-    </w:p>
-    <w:p>
-      <w:pPr>
-        <w:pStyle w:val="Text"/>
-      </w:pPr>
-      <w:r>
-        <w:t xml:space="preserve">a) </w:t>
-      </w:r>
-      <w:proofErr w:type="gramStart"/>
-      <w:r>
-        <w:t>the</w:t>
-      </w:r>
-      <w:proofErr w:type="gramEnd"/>
-      <w:r>
-        <w:t xml:space="preserve"> root’s right child value &gt; 45, but the left child of the root’s right child key is &lt; 45</w:t>
-      </w:r>
-    </w:p>
-    <w:p>
-      <w:pPr>
-        <w:pStyle w:val="Text"/>
-      </w:pPr>
-      <w:r>
-        <w:t xml:space="preserve">b) </w:t>
-      </w:r>
-      <w:proofErr w:type="gramStart"/>
-      <w:r>
-        <w:t>some</w:t>
-      </w:r>
-      <w:proofErr w:type="gramEnd"/>
-      <w:r>
-        <w:t xml:space="preserve"> values will be &gt; 45, but there may be a few values &lt; 45</w:t>
-      </w:r>
-    </w:p>
-    <w:p>
-      <w:pPr>
-        <w:pStyle w:val="Text"/>
-      </w:pPr>
-      <w:r>
-        <w:t xml:space="preserve">c) </w:t>
-      </w:r>
-      <w:proofErr w:type="gramStart"/>
-      <w:r>
-        <w:t>approximately</w:t>
-      </w:r>
-      <w:proofErr w:type="gramEnd"/>
-      <w:r>
-        <w:t xml:space="preserve"> half the values are &lt; 45, the other half are &gt; 45</w:t>
-      </w:r>
-    </w:p>
-    <w:p>
-      <w:pPr>
-        <w:pStyle w:val="Text"/>
-      </w:pPr>
-      <w:r>
-        <w:t xml:space="preserve">d) </w:t>
-      </w:r>
-      <w:proofErr w:type="gramStart"/>
-      <w:r>
-        <w:t>all</w:t>
-      </w:r>
-      <w:proofErr w:type="gramEnd"/>
-      <w:r>
-        <w:t xml:space="preserve"> will be &gt; 45</w:t>
-      </w:r>
-    </w:p>
-    <w:p>
-      <w:pPr>
-        <w:pStyle w:val="Text"/>
-      </w:pPr>
-    </w:p>
-    <w:p>
-      <w:pPr>
-        <w:pStyle w:val="Text"/>
-      </w:pPr>
-    </w:p>
-    <w:p>
-      <w:pPr>
-        <w:pStyle w:val="Text"/>
-      </w:pPr>
-      <w:r>
-        <w:t xml:space="preserve">17) A binary search tree is made up of a collection of nodes organized with smaller data values on the left and greater values on the right, relative to any node. Which of the following </w:t>
-      </w:r>
-      <w:r>
-        <w:rPr>
-          <w:rStyle w:val="HTMLTypewriter"/>
-        </w:rPr>
-        <w:t>Node</w:t>
-      </w:r>
-      <w:r>
-        <w:t xml:space="preserve"> references must be instance variables of any implementation of a </w:t>
-      </w:r>
-      <w:proofErr w:type="spellStart"/>
-      <w:r>
-        <w:rPr>
-          <w:rStyle w:val="HTMLTypewriter"/>
-        </w:rPr>
-        <w:t>BinarySearchTree</w:t>
-      </w:r>
-      <w:proofErr w:type="spellEnd"/>
-      <w:r>
-        <w:t xml:space="preserve"> class?</w:t>
-      </w:r>
-    </w:p>
-    <w:p>
-      <w:pPr>
-        <w:pStyle w:val="Text"/>
-      </w:pPr>
-    </w:p>
-    <w:p>
-      <w:pPr>
-        <w:pStyle w:val="Text"/>
-      </w:pPr>
-      <w:r>
-        <w:t>I    root</w:t>
-      </w:r>
-    </w:p>
-    <w:p>
-      <w:pPr>
-        <w:pStyle w:val="Text"/>
-      </w:pPr>
-      <w:r>
-        <w:t>II   left</w:t>
-      </w:r>
-    </w:p>
-    <w:p>
-      <w:pPr>
-        <w:pStyle w:val="Text"/>
-      </w:pPr>
-      <w:proofErr w:type="gramStart"/>
-      <w:r>
-        <w:t>III  right</w:t>
-      </w:r>
-      <w:proofErr w:type="gramEnd"/>
-    </w:p>
-    <w:p>
-      <w:pPr>
-        <w:pStyle w:val="Text"/>
-      </w:pPr>
-    </w:p>
-    <w:p>
-      <w:pPr>
-        <w:pStyle w:val="Text"/>
-      </w:pPr>
-      <w:r>
-        <w:t>a) I</w:t>
-      </w:r>
-    </w:p>
-    <w:p>
-      <w:pPr>
-        <w:pStyle w:val="Text"/>
-      </w:pPr>
-      <w:r>
-        <w:t>b)  II and III</w:t>
-      </w:r>
-    </w:p>
-    <w:p>
-      <w:pPr>
-        <w:pStyle w:val="Text"/>
-      </w:pPr>
-      <w:r>
-        <w:t>c)  I and II</w:t>
-      </w:r>
-    </w:p>
-    <w:p>
-      <w:pPr>
-        <w:pStyle w:val="Text"/>
-      </w:pPr>
-      <w:r>
-        <w:t xml:space="preserve">d) I, II and III </w:t>
-      </w:r>
-    </w:p>
-    <w:p>
-      <w:pPr>
-        <w:pStyle w:val="Text"/>
-      </w:pPr>
-    </w:p>
-    <w:p>
-      <w:pPr>
-        <w:pStyle w:val="Text"/>
-      </w:pPr>
-    </w:p>
-    <w:p>
-      <w:pPr>
-        <w:pStyle w:val="Text"/>
-      </w:pPr>
-      <w:r>
-        <w:t xml:space="preserve">18) A binary search tree is made up of a collection of nodes organized with smaller data values on the left and greater values on the right relative to any node. Which of the following </w:t>
-      </w:r>
-      <w:r>
-        <w:rPr>
-          <w:rStyle w:val="HTMLTypewriter"/>
-        </w:rPr>
-        <w:t>Node</w:t>
-      </w:r>
-      <w:r>
-        <w:t xml:space="preserve"> references must be instance variables of any implementation of a </w:t>
-      </w:r>
-      <w:r>
-        <w:rPr>
-          <w:rStyle w:val="HTMLTypewriter"/>
-        </w:rPr>
-        <w:t>Node</w:t>
-      </w:r>
-      <w:r>
-        <w:t xml:space="preserve"> class?</w:t>
-      </w:r>
-    </w:p>
-    <w:p>
-      <w:pPr>
-        <w:pStyle w:val="Text"/>
-      </w:pPr>
-    </w:p>
-    <w:p>
-      <w:pPr>
-        <w:pStyle w:val="Text"/>
-      </w:pPr>
-      <w:r>
-        <w:t>I    root</w:t>
-      </w:r>
-    </w:p>
-    <w:p>
-      <w:pPr>
-        <w:pStyle w:val="Text"/>
-      </w:pPr>
-      <w:r>
-        <w:t>II   left</w:t>
-      </w:r>
-    </w:p>
-    <w:p>
-      <w:pPr>
-        <w:pStyle w:val="Text"/>
-      </w:pPr>
-      <w:proofErr w:type="gramStart"/>
-      <w:r>
-        <w:t>III  right</w:t>
-      </w:r>
-      <w:proofErr w:type="gramEnd"/>
-    </w:p>
-    <w:p>
-      <w:pPr>
-        <w:pStyle w:val="Text"/>
-      </w:pPr>
-    </w:p>
-    <w:p>
-      <w:pPr>
-        <w:pStyle w:val="Text"/>
-      </w:pPr>
-      <w:r>
-        <w:t>a) I</w:t>
-      </w:r>
-    </w:p>
-    <w:p>
-      <w:pPr>
-        <w:pStyle w:val="Text"/>
-      </w:pPr>
-      <w:r>
-        <w:t>b)  II and III</w:t>
-      </w:r>
-    </w:p>
-    <w:p>
-      <w:pPr>
-        <w:pStyle w:val="Text"/>
-      </w:pPr>
-      <w:r>
-        <w:t>c)  I and II</w:t>
-      </w:r>
-    </w:p>
-    <w:p>
-      <w:pPr>
-        <w:pStyle w:val="Text"/>
-      </w:pPr>
-      <w:r>
-        <w:t xml:space="preserve">d) I, II and III </w:t>
-      </w:r>
-    </w:p>
-    <w:p>
-      <w:pPr>
-        <w:pStyle w:val="Text"/>
-      </w:pPr>
-    </w:p>
-    <w:p>
-      <w:pPr>
-        <w:pStyle w:val="Text"/>
-      </w:pPr>
-    </w:p>
-    <w:p>
-      <w:pPr>
-        <w:pStyle w:val="Text"/>
-      </w:pPr>
-      <w:r>
-        <w:t xml:space="preserve">19) The nodes in our binary search tree implement the </w:t>
-      </w:r>
-      <w:r>
-        <w:rPr>
-          <w:rStyle w:val="HTMLTypewriter"/>
-        </w:rPr>
-        <w:t>Comparable</w:t>
-      </w:r>
-      <w:r>
-        <w:t xml:space="preserve"> interface. Which tree operations benefit from this design decision?</w:t>
-      </w:r>
-    </w:p>
-    <w:p>
-      <w:pPr>
-        <w:pStyle w:val="Text"/>
-      </w:pPr>
-    </w:p>
-    <w:p>
-      <w:pPr>
-        <w:pStyle w:val="Text"/>
-      </w:pPr>
-      <w:r>
-        <w:t>I    add</w:t>
-      </w:r>
-    </w:p>
-    <w:p>
-      <w:pPr>
-        <w:pStyle w:val="Text"/>
-      </w:pPr>
-      <w:r>
-        <w:t>II   search</w:t>
-      </w:r>
-    </w:p>
-    <w:p>
-      <w:pPr>
-        <w:pStyle w:val="Text"/>
+      <w:r>
         <w:rPr>
           <w:lang w:val="it-IT"/>
         </w:rPr>
-      </w:pPr>
-      <w:r>
+        <w:t xml:space="preserve"> I</w:t>
+      </w:r>
+    </w:p>
+    <w:p>
+      <w:pPr>
+        <w:pStyle w:val="Text"/>
         <w:rPr>
           <w:lang w:val="it-IT"/>
         </w:rPr>
-        <w:t>III  delete</w:t>
-      </w:r>
-    </w:p>
-    <w:p>
-      <w:pPr>
-        <w:pStyle w:val="Text"/>
+      </w:pPr>
+      <w:r>
         <w:rPr>
           <w:lang w:val="it-IT"/>
         </w:rPr>
-      </w:pPr>
-    </w:p>
-    <w:p>
-      <w:pPr>
-        <w:pStyle w:val="Text"/>
+        <w:t>b)</w:t>
+      </w:r>
+      <w:r>
         <w:rPr>
           <w:lang w:val="it-IT"/>
         </w:rPr>
-      </w:pPr>
-      <w:r>
-        <w:rPr>
-          <w:lang w:val="it-IT"/>
-        </w:rPr>
-        <w:t xml:space="preserve">a) </w:t>
-      </w:r>
-      <w:r>
-        <w:rPr>
-          <w:lang w:val="it-IT"/>
-        </w:rPr>
-        <w:t xml:space="preserve"> I</w:t>
-      </w:r>
-    </w:p>
-    <w:p>
-      <w:pPr>
-        <w:pStyle w:val="Text"/>
-        <w:rPr>
-          <w:lang w:val="it-IT"/>
-        </w:rPr>
-      </w:pPr>
-      <w:r>
-        <w:rPr>
-          <w:lang w:val="it-IT"/>
-        </w:rPr>
-        <w:t>b)</w:t>
-      </w:r>
-      <w:r>
-        <w:rPr>
-          <w:lang w:val="it-IT"/>
-        </w:rPr>
         <w:t xml:space="preserve">  II </w:t>
       </w:r>
     </w:p>
@@ -1786,8 +1807,14 @@
     <w:p>
       <w:pPr>
         <w:pStyle w:val="Text"/>
-      </w:pPr>
-      <w:r>
+        <w:rPr>
+          <w:color w:val="FF0000"/>
+        </w:rPr>
+      </w:pPr>
+      <w:r>
+        <w:rPr>
+          <w:color w:val="FF0000"/>
+        </w:rPr>
         <w:t xml:space="preserve">d)  I, II and III </w:t>
       </w:r>
     </w:p>
@@ -1824,7 +1851,7 @@
           <w:lang w:val="en-IE" w:eastAsia="en-IE"/>
         </w:rPr>
         <w:drawing>
-          <wp:inline distT="0" distB="0" distL="0" distR="0">
+          <wp:inline distT="0" distB="0" distL="0" distR="0" wp14:anchorId="658FC873" wp14:editId="5809D8AA">
             <wp:extent cx="2828925" cy="1238250"/>
             <wp:effectExtent l="0" t="0" r="9525" b="0"/>
             <wp:docPr id="6" name="Picture 6"/>
@@ -1922,8 +1949,14 @@
     <w:p>
       <w:pPr>
         <w:pStyle w:val="Text"/>
-      </w:pPr>
-      <w:r>
+        <w:rPr>
+          <w:color w:val="FF0000"/>
+        </w:rPr>
+      </w:pPr>
+      <w:r>
+        <w:rPr>
+          <w:color w:val="FF0000"/>
+        </w:rPr>
         <w:t>c) I and II</w:t>
       </w:r>
     </w:p>
@@ -1974,7 +2007,7 @@
         </w:rPr>
         <w:lastRenderedPageBreak/>
         <w:drawing>
-          <wp:inline distT="0" distB="0" distL="0" distR="0">
+          <wp:inline distT="0" distB="0" distL="0" distR="0" wp14:anchorId="0CC9D963" wp14:editId="36A56675">
             <wp:extent cx="2828925" cy="1238250"/>
             <wp:effectExtent l="0" t="0" r="9525" b="0"/>
             <wp:docPr id="7" name="Picture 7"/>
@@ -2072,8 +2105,14 @@
     <w:p>
       <w:pPr>
         <w:pStyle w:val="Text"/>
-      </w:pPr>
-      <w:r>
+        <w:rPr>
+          <w:color w:val="FF0000"/>
+        </w:rPr>
+      </w:pPr>
+      <w:r>
+        <w:rPr>
+          <w:color w:val="FF0000"/>
+        </w:rPr>
         <w:t>c) I and II</w:t>
       </w:r>
     </w:p>
@@ -2123,7 +2162,7 @@
           <w:lang w:val="en-IE" w:eastAsia="en-IE"/>
         </w:rPr>
         <w:drawing>
-          <wp:inline distT="0" distB="0" distL="0" distR="0">
+          <wp:inline distT="0" distB="0" distL="0" distR="0" wp14:anchorId="025878E4" wp14:editId="172262E6">
             <wp:extent cx="1343025" cy="1066800"/>
             <wp:effectExtent l="0" t="0" r="9525" b="0"/>
             <wp:docPr id="8" name="Picture 8"/>
@@ -2223,8 +2262,14 @@
     <w:p>
       <w:pPr>
         <w:pStyle w:val="Text"/>
-      </w:pPr>
-      <w:r>
+        <w:rPr>
+          <w:color w:val="FF0000"/>
+        </w:rPr>
+      </w:pPr>
+      <w:r>
+        <w:rPr>
+          <w:color w:val="FF0000"/>
+        </w:rPr>
         <w:t>d) H, D, and A</w:t>
       </w:r>
     </w:p>
@@ -2261,7 +2306,7 @@
           <w:lang w:val="en-IE" w:eastAsia="en-IE"/>
         </w:rPr>
         <w:drawing>
-          <wp:inline distT="0" distB="0" distL="0" distR="0">
+          <wp:inline distT="0" distB="0" distL="0" distR="0" wp14:anchorId="1D38E182" wp14:editId="2A2FFB70">
             <wp:extent cx="1343025" cy="1066800"/>
             <wp:effectExtent l="0" t="0" r="9525" b="0"/>
             <wp:docPr id="9" name="Picture 9"/>
@@ -2339,8 +2384,14 @@
     <w:p>
       <w:pPr>
         <w:pStyle w:val="Text"/>
-      </w:pPr>
-      <w:r>
+        <w:rPr>
+          <w:color w:val="FF0000"/>
+        </w:rPr>
+      </w:pPr>
+      <w:r>
+        <w:rPr>
+          <w:color w:val="FF0000"/>
+        </w:rPr>
         <w:t>b) H and D</w:t>
       </w:r>
     </w:p>
@@ -2400,7 +2451,7 @@
           <w:lang w:val="en-IE" w:eastAsia="en-IE"/>
         </w:rPr>
         <w:drawing>
-          <wp:inline distT="0" distB="0" distL="0" distR="0">
+          <wp:inline distT="0" distB="0" distL="0" distR="0" wp14:anchorId="0DCDCEE8" wp14:editId="2B875E3E">
             <wp:extent cx="1343025" cy="1066800"/>
             <wp:effectExtent l="0" t="0" r="9525" b="0"/>
             <wp:docPr id="10" name="Picture 10"/>
@@ -2477,7 +2528,7 @@
           <w:lang w:val="en-IE" w:eastAsia="en-IE"/>
         </w:rPr>
         <w:drawing>
-          <wp:inline distT="0" distB="0" distL="0" distR="0">
+          <wp:inline distT="0" distB="0" distL="0" distR="0" wp14:anchorId="033740B3" wp14:editId="79B9D423">
             <wp:extent cx="5924550" cy="1581150"/>
             <wp:effectExtent l="0" t="0" r="0" b="0"/>
             <wp:docPr id="11" name="Picture 11"/>
@@ -2534,8 +2585,14 @@
     <w:p>
       <w:pPr>
         <w:pStyle w:val="Text"/>
-      </w:pPr>
-      <w:r>
+        <w:rPr>
+          <w:color w:val="FF0000"/>
+        </w:rPr>
+      </w:pPr>
+      <w:r>
+        <w:rPr>
+          <w:color w:val="FF0000"/>
+        </w:rPr>
         <w:t xml:space="preserve">a) I </w:t>
       </w:r>
     </w:p>
@@ -2602,7 +2659,7 @@
           <w:lang w:val="en-IE" w:eastAsia="en-IE"/>
         </w:rPr>
         <w:drawing>
-          <wp:inline distT="0" distB="0" distL="0" distR="0">
+          <wp:inline distT="0" distB="0" distL="0" distR="0" wp14:anchorId="690C3CFF" wp14:editId="158D0457">
             <wp:extent cx="1343025" cy="1066800"/>
             <wp:effectExtent l="0" t="0" r="9525" b="0"/>
             <wp:docPr id="12" name="Picture 12"/>
@@ -2680,7 +2737,7 @@
         </w:rPr>
         <w:lastRenderedPageBreak/>
         <w:drawing>
-          <wp:inline distT="0" distB="0" distL="0" distR="0">
+          <wp:inline distT="0" distB="0" distL="0" distR="0" wp14:anchorId="5DEC4130" wp14:editId="4B8DC87F">
             <wp:extent cx="5895975" cy="1447800"/>
             <wp:effectExtent l="0" t="0" r="9525" b="0"/>
             <wp:docPr id="13" name="Picture 13"/>
@@ -2767,8 +2824,14 @@
     <w:p>
       <w:pPr>
         <w:pStyle w:val="Text"/>
-      </w:pPr>
-      <w:r>
+        <w:rPr>
+          <w:color w:val="FF0000"/>
+        </w:rPr>
+      </w:pPr>
+      <w:r>
+        <w:rPr>
+          <w:color w:val="FF0000"/>
+        </w:rPr>
         <w:t>d) IV</w:t>
       </w:r>
     </w:p>
@@ -2825,11 +2888,11 @@
         <w:pStyle w:val="Text"/>
       </w:pPr>
       <w:r>
-        <w:t xml:space="preserve">b)  </w:t>
+        <w:t>b</w:t>
       </w:r>
       <w:proofErr w:type="gramStart"/>
       <w:r>
-        <w:t>it</w:t>
+        <w:t>)  it</w:t>
       </w:r>
       <w:proofErr w:type="gramEnd"/>
       <w:r>
@@ -2848,16 +2911,28 @@
     <w:p>
       <w:pPr>
         <w:pStyle w:val="Text"/>
-      </w:pPr>
-      <w:r>
-        <w:t xml:space="preserve">c)  </w:t>
+        <w:rPr>
+          <w:color w:val="FF0000"/>
+        </w:rPr>
+      </w:pPr>
+      <w:r>
+        <w:rPr>
+          <w:color w:val="FF0000"/>
+        </w:rPr>
+        <w:t>c</w:t>
       </w:r>
       <w:proofErr w:type="gramStart"/>
       <w:r>
-        <w:t>always</w:t>
+        <w:rPr>
+          <w:color w:val="FF0000"/>
+        </w:rPr>
+        <w:t>)  always</w:t>
       </w:r>
       <w:proofErr w:type="gramEnd"/>
       <w:r>
+        <w:rPr>
+          <w:color w:val="FF0000"/>
+        </w:rPr>
         <w:t xml:space="preserve"> null</w:t>
       </w:r>
     </w:p>
@@ -2866,11 +2941,11 @@
         <w:pStyle w:val="Text"/>
       </w:pPr>
       <w:r>
-        <w:t xml:space="preserve">d)  </w:t>
+        <w:t>d</w:t>
       </w:r>
       <w:proofErr w:type="gramStart"/>
       <w:r>
-        <w:t>it</w:t>
+        <w:t>)  it</w:t>
       </w:r>
       <w:proofErr w:type="gramEnd"/>
       <w:r>
@@ -2963,8 +3038,14 @@
     <w:p>
       <w:pPr>
         <w:pStyle w:val="Text"/>
-      </w:pPr>
-      <w:r>
+        <w:rPr>
+          <w:color w:val="FF0000"/>
+        </w:rPr>
+      </w:pPr>
+      <w:r>
+        <w:rPr>
+          <w:color w:val="FF0000"/>
+        </w:rPr>
         <w:t>b)  II</w:t>
       </w:r>
     </w:p>
@@ -3043,25 +3124,26 @@
       <w:pPr>
         <w:pStyle w:val="Text"/>
       </w:pPr>
-      <w:proofErr w:type="gramStart"/>
-      <w:r>
-        <w:t>III  12</w:t>
-      </w:r>
-      <w:proofErr w:type="gramEnd"/>
-      <w:r>
-        <w:t>, 25, 44, 13, 6, 9, 7</w:t>
-      </w:r>
-    </w:p>
-    <w:p>
-      <w:pPr>
-        <w:pStyle w:val="Text"/>
-      </w:pPr>
-    </w:p>
-    <w:p>
-      <w:pPr>
-        <w:pStyle w:val="Text"/>
-      </w:pPr>
-      <w:r>
+      <w:r>
+        <w:t>III  12, 25, 44, 13, 6, 9, 7</w:t>
+      </w:r>
+    </w:p>
+    <w:p>
+      <w:pPr>
+        <w:pStyle w:val="Text"/>
+      </w:pPr>
+    </w:p>
+    <w:p>
+      <w:pPr>
+        <w:pStyle w:val="Text"/>
+        <w:rPr>
+          <w:color w:val="FF0000"/>
+        </w:rPr>
+      </w:pPr>
+      <w:r>
+        <w:rPr>
+          <w:color w:val="FF0000"/>
+        </w:rPr>
         <w:t>a)  I</w:t>
       </w:r>
     </w:p>
@@ -3126,7 +3208,7 @@
           <w:lang w:val="en-IE" w:eastAsia="en-IE"/>
         </w:rPr>
         <w:drawing>
-          <wp:inline distT="0" distB="0" distL="0" distR="0">
+          <wp:inline distT="0" distB="0" distL="0" distR="0" wp14:anchorId="195185DB" wp14:editId="6788F49A">
             <wp:extent cx="1600200" cy="1838325"/>
             <wp:effectExtent l="0" t="0" r="0" b="9525"/>
             <wp:docPr id="14" name="Picture 14"/>
@@ -3204,8 +3286,14 @@
     <w:p>
       <w:pPr>
         <w:pStyle w:val="Text"/>
-      </w:pPr>
-      <w:r>
+        <w:rPr>
+          <w:color w:val="FF0000"/>
+        </w:rPr>
+      </w:pPr>
+      <w:r>
+        <w:rPr>
+          <w:color w:val="FF0000"/>
+        </w:rPr>
         <w:t>b) L</w:t>
       </w:r>
     </w:p>
@@ -3258,7 +3346,7 @@
           <w:lang w:val="en-IE" w:eastAsia="en-IE"/>
         </w:rPr>
         <w:drawing>
-          <wp:inline distT="0" distB="0" distL="0" distR="0">
+          <wp:inline distT="0" distB="0" distL="0" distR="0" wp14:anchorId="0C1CB42E" wp14:editId="44390255">
             <wp:extent cx="1600200" cy="1838325"/>
             <wp:effectExtent l="0" t="0" r="0" b="9525"/>
             <wp:docPr id="15" name="Picture 15"/>
@@ -3338,7 +3426,13 @@
         <w:pStyle w:val="Text"/>
       </w:pPr>
       <w:r>
-        <w:t>b) Replace M with the smallest value in its right subtree.</w:t>
+        <w:rPr>
+          <w:color w:val="FF0000"/>
+        </w:rPr>
+        <w:t>b) Replace M with the smallest value in its right subtree</w:t>
+      </w:r>
+      <w:r>
+        <w:t>.</w:t>
       </w:r>
     </w:p>
     <w:p>
@@ -3391,7 +3485,7 @@
           <w:lang w:val="en-IE" w:eastAsia="en-IE"/>
         </w:rPr>
         <w:drawing>
-          <wp:inline distT="0" distB="0" distL="0" distR="0">
+          <wp:inline distT="0" distB="0" distL="0" distR="0" wp14:anchorId="5A1B4481" wp14:editId="631FE998">
             <wp:extent cx="1600200" cy="1838325"/>
             <wp:effectExtent l="0" t="0" r="0" b="9525"/>
             <wp:docPr id="16" name="Picture 16"/>
@@ -3523,7 +3617,7 @@
           <w:lang w:val="en-IE" w:eastAsia="en-IE"/>
         </w:rPr>
         <w:drawing>
-          <wp:inline distT="0" distB="0" distL="0" distR="0">
+          <wp:inline distT="0" distB="0" distL="0" distR="0" wp14:anchorId="5A51592A" wp14:editId="7DD67E24">
             <wp:extent cx="1600200" cy="1838325"/>
             <wp:effectExtent l="0" t="0" r="0" b="9525"/>
             <wp:docPr id="17" name="Picture 17"/>
@@ -3665,8 +3759,14 @@
     <w:p>
       <w:pPr>
         <w:pStyle w:val="Text"/>
-      </w:pPr>
-      <w:r>
+        <w:rPr>
+          <w:color w:val="FF0000"/>
+        </w:rPr>
+      </w:pPr>
+      <w:r>
+        <w:rPr>
+          <w:color w:val="FF0000"/>
+        </w:rPr>
         <w:t>c) The speed of inserting or removing a node is dependent on the shape of the tree.</w:t>
       </w:r>
     </w:p>
@@ -3708,6 +3808,72 @@
       <w:r>
         <w:t xml:space="preserve">a) </w:t>
       </w:r>
+      <w:r>
+        <w:rPr>
+          <w:i/>
+        </w:rPr>
+        <w:t>O</w:t>
+      </w:r>
+      <w:r>
+        <w:t>(</w:t>
+      </w:r>
+      <w:r>
+        <w:rPr>
+          <w:i/>
+        </w:rPr>
+        <w:t>n</w:t>
+      </w:r>
+      <w:r>
+        <w:t>)</w:t>
+      </w:r>
+    </w:p>
+    <w:p>
+      <w:pPr>
+        <w:pStyle w:val="Text"/>
+        <w:rPr>
+          <w:color w:val="FF0000"/>
+        </w:rPr>
+      </w:pPr>
+      <w:r>
+        <w:rPr>
+          <w:color w:val="FF0000"/>
+        </w:rPr>
+        <w:t xml:space="preserve">b) </w:t>
+      </w:r>
+      <w:r>
+        <w:rPr>
+          <w:i/>
+          <w:color w:val="FF0000"/>
+        </w:rPr>
+        <w:t>O</w:t>
+      </w:r>
+      <w:r>
+        <w:rPr>
+          <w:color w:val="FF0000"/>
+        </w:rPr>
+        <w:t>(log(</w:t>
+      </w:r>
+      <w:r>
+        <w:rPr>
+          <w:i/>
+          <w:color w:val="FF0000"/>
+        </w:rPr>
+        <w:t>n)</w:t>
+      </w:r>
+      <w:r>
+        <w:rPr>
+          <w:color w:val="FF0000"/>
+        </w:rPr>
+        <w:t>)</w:t>
+      </w:r>
+    </w:p>
+    <w:p>
+      <w:pPr>
+        <w:pStyle w:val="Text"/>
+      </w:pPr>
+      <w:r>
+        <w:t xml:space="preserve">c)  </w:t>
+      </w:r>
       <w:proofErr w:type="gramStart"/>
       <w:r>
         <w:rPr>
@@ -3720,12 +3886,38 @@
       </w:r>
       <w:proofErr w:type="gramEnd"/>
       <w:r>
+        <w:t>1)</w:t>
+      </w:r>
+    </w:p>
+    <w:p>
+      <w:pPr>
+        <w:pStyle w:val="Text"/>
+      </w:pPr>
+      <w:r>
+        <w:t xml:space="preserve">d) </w:t>
+      </w:r>
+      <w:r>
         <w:rPr>
           <w:i/>
         </w:rPr>
+        <w:t>O</w:t>
+      </w:r>
+      <w:r>
+        <w:t>(</w:t>
+      </w:r>
+      <w:r>
+        <w:rPr>
+          <w:i/>
+        </w:rPr>
         <w:t>n</w:t>
       </w:r>
       <w:r>
+        <w:rPr>
+          <w:vertAlign w:val="superscript"/>
+        </w:rPr>
+        <w:t>2</w:t>
+      </w:r>
+      <w:r>
         <w:t>)</w:t>
       </w:r>
     </w:p>
@@ -3733,26 +3925,245 @@
       <w:pPr>
         <w:pStyle w:val="Text"/>
       </w:pPr>
-      <w:r>
+    </w:p>
+    <w:p>
+      <w:pPr>
+        <w:pStyle w:val="Text"/>
+      </w:pPr>
+    </w:p>
+    <w:p>
+      <w:pPr>
+        <w:pStyle w:val="Text"/>
+      </w:pPr>
+      <w:r>
+        <w:t>35) Adding an element to a balanced binary search tree takes ____ time.</w:t>
+      </w:r>
+    </w:p>
+    <w:p>
+      <w:pPr>
+        <w:pStyle w:val="Text"/>
+      </w:pPr>
+    </w:p>
+    <w:p>
+      <w:pPr>
+        <w:pStyle w:val="Text"/>
+      </w:pPr>
+      <w:r>
+        <w:t xml:space="preserve">a) </w:t>
+      </w:r>
+      <w:r>
+        <w:rPr>
+          <w:i/>
+        </w:rPr>
+        <w:t>O</w:t>
+      </w:r>
+      <w:r>
+        <w:t>(</w:t>
+      </w:r>
+      <w:r>
+        <w:rPr>
+          <w:i/>
+        </w:rPr>
+        <w:t>n</w:t>
+      </w:r>
+      <w:r>
+        <w:t>)</w:t>
+      </w:r>
+    </w:p>
+    <w:p>
+      <w:pPr>
+        <w:pStyle w:val="Text"/>
+        <w:rPr>
+          <w:color w:val="FF0000"/>
+        </w:rPr>
+      </w:pPr>
+      <w:r>
+        <w:rPr>
+          <w:color w:val="FF0000"/>
+        </w:rPr>
         <w:t xml:space="preserve">b) </w:t>
       </w:r>
       <w:proofErr w:type="gramStart"/>
       <w:r>
         <w:rPr>
           <w:i/>
+          <w:color w:val="FF0000"/>
         </w:rPr>
         <w:t>O</w:t>
       </w:r>
       <w:r>
+        <w:rPr>
+          <w:color w:val="FF0000"/>
+        </w:rPr>
         <w:t>(</w:t>
       </w:r>
       <w:proofErr w:type="gramEnd"/>
       <w:r>
-        <w:t>log(</w:t>
+        <w:rPr>
+          <w:color w:val="FF0000"/>
+        </w:rPr>
+        <w:t>log (</w:t>
       </w:r>
       <w:r>
         <w:rPr>
           <w:i/>
+          <w:color w:val="FF0000"/>
+        </w:rPr>
+        <w:t>n</w:t>
+      </w:r>
+      <w:r>
+        <w:rPr>
+          <w:color w:val="FF0000"/>
+        </w:rPr>
+        <w:t>))</w:t>
+      </w:r>
+    </w:p>
+    <w:p>
+      <w:pPr>
+        <w:pStyle w:val="Text"/>
+      </w:pPr>
+      <w:r>
+        <w:t xml:space="preserve">c) </w:t>
+      </w:r>
+      <w:proofErr w:type="gramStart"/>
+      <w:r>
+        <w:rPr>
+          <w:i/>
+        </w:rPr>
+        <w:t>O</w:t>
+      </w:r>
+      <w:r>
+        <w:t>(</w:t>
+      </w:r>
+      <w:proofErr w:type="gramEnd"/>
+      <w:r>
+        <w:t>1)</w:t>
+      </w:r>
+    </w:p>
+    <w:p>
+      <w:pPr>
+        <w:pStyle w:val="Text"/>
+      </w:pPr>
+      <w:r>
+        <w:t xml:space="preserve">d) </w:t>
+      </w:r>
+      <w:r>
+        <w:rPr>
+          <w:i/>
+        </w:rPr>
+        <w:t>O</w:t>
+      </w:r>
+      <w:r>
+        <w:t>(</w:t>
+      </w:r>
+      <w:r>
+        <w:rPr>
+          <w:i/>
+        </w:rPr>
+        <w:t>n</w:t>
+      </w:r>
+      <w:r>
+        <w:rPr>
+          <w:vertAlign w:val="superscript"/>
+        </w:rPr>
+        <w:t>2</w:t>
+      </w:r>
+      <w:r>
+        <w:t>)</w:t>
+      </w:r>
+    </w:p>
+    <w:p>
+      <w:pPr>
+        <w:pStyle w:val="Text"/>
+      </w:pPr>
+    </w:p>
+    <w:p>
+      <w:pPr>
+        <w:pStyle w:val="Text"/>
+      </w:pPr>
+    </w:p>
+    <w:p>
+      <w:pPr>
+        <w:pStyle w:val="Text"/>
+      </w:pPr>
+    </w:p>
+    <w:p>
+      <w:pPr>
+        <w:pStyle w:val="Text"/>
+      </w:pPr>
+      <w:r>
+        <w:t>36) Locating an element in an unbalanced binary search tree takes ____ time.</w:t>
+      </w:r>
+    </w:p>
+    <w:p>
+      <w:pPr>
+        <w:pStyle w:val="Text"/>
+      </w:pPr>
+    </w:p>
+    <w:p>
+      <w:pPr>
+        <w:pStyle w:val="Text"/>
+        <w:rPr>
+          <w:color w:val="FF0000"/>
+        </w:rPr>
+      </w:pPr>
+      <w:r>
+        <w:rPr>
+          <w:color w:val="FF0000"/>
+        </w:rPr>
+        <w:t xml:space="preserve">a) </w:t>
+      </w:r>
+      <w:r>
+        <w:rPr>
+          <w:i/>
+          <w:color w:val="FF0000"/>
+        </w:rPr>
+        <w:t>O</w:t>
+      </w:r>
+      <w:r>
+        <w:rPr>
+          <w:color w:val="FF0000"/>
+        </w:rPr>
+        <w:t>(</w:t>
+      </w:r>
+      <w:r>
+        <w:rPr>
+          <w:i/>
+          <w:color w:val="FF0000"/>
+        </w:rPr>
+        <w:t>n</w:t>
+      </w:r>
+      <w:r>
+        <w:rPr>
+          <w:color w:val="FF0000"/>
+        </w:rPr>
+        <w:t>)</w:t>
+      </w:r>
+    </w:p>
+    <w:p>
+      <w:pPr>
+        <w:pStyle w:val="Text"/>
+      </w:pPr>
+      <w:r>
+        <w:t xml:space="preserve">b) </w:t>
+      </w:r>
+      <w:proofErr w:type="gramStart"/>
+      <w:r>
+        <w:rPr>
+          <w:i/>
+        </w:rPr>
+        <w:t>O</w:t>
+      </w:r>
+      <w:r>
+        <w:t>(</w:t>
+      </w:r>
+      <w:proofErr w:type="gramEnd"/>
+      <w:r>
+        <w:t>log (</w:t>
+      </w:r>
+      <w:r>
+        <w:rPr>
+          <w:i/>
         </w:rPr>
         <w:t>n)</w:t>
       </w:r>
@@ -3765,7 +4176,7 @@
         <w:pStyle w:val="Text"/>
       </w:pPr>
       <w:r>
-        <w:t xml:space="preserve">c)  </w:t>
+        <w:t xml:space="preserve">c) </w:t>
       </w:r>
       <w:proofErr w:type="gramStart"/>
       <w:r>
@@ -3789,6 +4200,101 @@
       <w:r>
         <w:t xml:space="preserve">d) </w:t>
       </w:r>
+      <w:r>
+        <w:rPr>
+          <w:i/>
+        </w:rPr>
+        <w:t>O</w:t>
+      </w:r>
+      <w:r>
+        <w:t>(</w:t>
+      </w:r>
+      <w:r>
+        <w:rPr>
+          <w:i/>
+        </w:rPr>
+        <w:t>n</w:t>
+      </w:r>
+      <w:r>
+        <w:rPr>
+          <w:vertAlign w:val="superscript"/>
+        </w:rPr>
+        <w:t>2</w:t>
+      </w:r>
+      <w:r>
+        <w:t>)</w:t>
+      </w:r>
+    </w:p>
+    <w:p>
+      <w:pPr>
+        <w:pStyle w:val="Text"/>
+      </w:pPr>
+    </w:p>
+    <w:p>
+      <w:pPr>
+        <w:pStyle w:val="Text"/>
+      </w:pPr>
+    </w:p>
+    <w:p>
+      <w:pPr>
+        <w:pStyle w:val="Text"/>
+      </w:pPr>
+      <w:r>
+        <w:t>37) Adding an element to an unbalanced binary search tree takes ____ time.</w:t>
+      </w:r>
+    </w:p>
+    <w:p>
+      <w:pPr>
+        <w:pStyle w:val="Text"/>
+      </w:pPr>
+    </w:p>
+    <w:p>
+      <w:pPr>
+        <w:pStyle w:val="Text"/>
+        <w:rPr>
+          <w:color w:val="FF0000"/>
+        </w:rPr>
+      </w:pPr>
+      <w:r>
+        <w:rPr>
+          <w:color w:val="FF0000"/>
+        </w:rPr>
+        <w:t xml:space="preserve">a) </w:t>
+      </w:r>
+      <w:r>
+        <w:rPr>
+          <w:i/>
+          <w:color w:val="FF0000"/>
+        </w:rPr>
+        <w:t>O</w:t>
+      </w:r>
+      <w:r>
+        <w:rPr>
+          <w:color w:val="FF0000"/>
+        </w:rPr>
+        <w:t>(</w:t>
+      </w:r>
+      <w:r>
+        <w:rPr>
+          <w:i/>
+          <w:color w:val="FF0000"/>
+        </w:rPr>
+        <w:t>n</w:t>
+      </w:r>
+      <w:r>
+        <w:rPr>
+          <w:color w:val="FF0000"/>
+        </w:rPr>
+        <w:t>)</w:t>
+      </w:r>
+    </w:p>
+    <w:p>
+      <w:pPr>
+        <w:pStyle w:val="Text"/>
+      </w:pPr>
+      <w:r>
+        <w:t xml:space="preserve">b) </w:t>
+      </w:r>
       <w:proofErr w:type="gramStart"/>
       <w:r>
         <w:rPr>
@@ -3801,12 +4307,63 @@
       </w:r>
       <w:proofErr w:type="gramEnd"/>
       <w:r>
+        <w:t>log (</w:t>
+      </w:r>
+      <w:r>
         <w:rPr>
           <w:i/>
         </w:rPr>
         <w:t>n</w:t>
       </w:r>
       <w:r>
+        <w:t>))</w:t>
+      </w:r>
+    </w:p>
+    <w:p>
+      <w:pPr>
+        <w:pStyle w:val="Text"/>
+      </w:pPr>
+      <w:r>
+        <w:t xml:space="preserve">c) </w:t>
+      </w:r>
+      <w:proofErr w:type="gramStart"/>
+      <w:r>
+        <w:rPr>
+          <w:i/>
+        </w:rPr>
+        <w:t>O</w:t>
+      </w:r>
+      <w:r>
+        <w:t>(</w:t>
+      </w:r>
+      <w:proofErr w:type="gramEnd"/>
+      <w:r>
+        <w:t>1)</w:t>
+      </w:r>
+    </w:p>
+    <w:p>
+      <w:pPr>
+        <w:pStyle w:val="Text"/>
+      </w:pPr>
+      <w:r>
+        <w:t xml:space="preserve">d) </w:t>
+      </w:r>
+      <w:r>
+        <w:rPr>
+          <w:i/>
+        </w:rPr>
+        <w:t>O</w:t>
+      </w:r>
+      <w:r>
+        <w:t>(</w:t>
+      </w:r>
+      <w:r>
+        <w:rPr>
+          <w:i/>
+        </w:rPr>
+        <w:t>n</w:t>
+      </w:r>
+      <w:r>
         <w:rPr>
           <w:vertAlign w:val="superscript"/>
         </w:rPr>
@@ -3831,425 +4388,6 @@
         <w:pStyle w:val="Text"/>
       </w:pPr>
       <w:r>
-        <w:t>35) Adding an element to a balanced binary search tree takes ____ time.</w:t>
-      </w:r>
-    </w:p>
-    <w:p>
-      <w:pPr>
-        <w:pStyle w:val="Text"/>
-      </w:pPr>
-    </w:p>
-    <w:p>
-      <w:pPr>
-        <w:pStyle w:val="Text"/>
-      </w:pPr>
-      <w:r>
-        <w:t xml:space="preserve">a) </w:t>
-      </w:r>
-      <w:proofErr w:type="gramStart"/>
-      <w:r>
-        <w:rPr>
-          <w:i/>
-        </w:rPr>
-        <w:t>O</w:t>
-      </w:r>
-      <w:r>
-        <w:t>(</w:t>
-      </w:r>
-      <w:proofErr w:type="gramEnd"/>
-      <w:r>
-        <w:rPr>
-          <w:i/>
-        </w:rPr>
-        <w:t>n</w:t>
-      </w:r>
-      <w:r>
-        <w:t>)</w:t>
-      </w:r>
-    </w:p>
-    <w:p>
-      <w:pPr>
-        <w:pStyle w:val="Text"/>
-      </w:pPr>
-      <w:r>
-        <w:t xml:space="preserve">b) </w:t>
-      </w:r>
-      <w:proofErr w:type="gramStart"/>
-      <w:r>
-        <w:rPr>
-          <w:i/>
-        </w:rPr>
-        <w:t>O</w:t>
-      </w:r>
-      <w:r>
-        <w:t>(</w:t>
-      </w:r>
-      <w:proofErr w:type="gramEnd"/>
-      <w:r>
-        <w:t>log (</w:t>
-      </w:r>
-      <w:r>
-        <w:rPr>
-          <w:i/>
-        </w:rPr>
-        <w:t>n</w:t>
-      </w:r>
-      <w:r>
-        <w:t>))</w:t>
-      </w:r>
-    </w:p>
-    <w:p>
-      <w:pPr>
-        <w:pStyle w:val="Text"/>
-      </w:pPr>
-      <w:r>
-        <w:t xml:space="preserve">c) </w:t>
-      </w:r>
-      <w:proofErr w:type="gramStart"/>
-      <w:r>
-        <w:rPr>
-          <w:i/>
-        </w:rPr>
-        <w:t>O</w:t>
-      </w:r>
-      <w:r>
-        <w:t>(</w:t>
-      </w:r>
-      <w:proofErr w:type="gramEnd"/>
-      <w:r>
-        <w:t>1)</w:t>
-      </w:r>
-    </w:p>
-    <w:p>
-      <w:pPr>
-        <w:pStyle w:val="Text"/>
-      </w:pPr>
-      <w:r>
-        <w:t xml:space="preserve">d) </w:t>
-      </w:r>
-      <w:proofErr w:type="gramStart"/>
-      <w:r>
-        <w:rPr>
-          <w:i/>
-        </w:rPr>
-        <w:t>O</w:t>
-      </w:r>
-      <w:r>
-        <w:t>(</w:t>
-      </w:r>
-      <w:proofErr w:type="gramEnd"/>
-      <w:r>
-        <w:rPr>
-          <w:i/>
-        </w:rPr>
-        <w:t>n</w:t>
-      </w:r>
-      <w:r>
-        <w:rPr>
-          <w:vertAlign w:val="superscript"/>
-        </w:rPr>
-        <w:t>2</w:t>
-      </w:r>
-      <w:r>
-        <w:t>)</w:t>
-      </w:r>
-    </w:p>
-    <w:p>
-      <w:pPr>
-        <w:pStyle w:val="Text"/>
-      </w:pPr>
-    </w:p>
-    <w:p>
-      <w:pPr>
-        <w:pStyle w:val="Text"/>
-      </w:pPr>
-    </w:p>
-    <w:p>
-      <w:pPr>
-        <w:pStyle w:val="Text"/>
-      </w:pPr>
-    </w:p>
-    <w:p>
-      <w:pPr>
-        <w:pStyle w:val="Text"/>
-      </w:pPr>
-      <w:r>
-        <w:t>36) Locating an element in an unbalanced binary search tree takes ____ time.</w:t>
-      </w:r>
-    </w:p>
-    <w:p>
-      <w:pPr>
-        <w:pStyle w:val="Text"/>
-      </w:pPr>
-    </w:p>
-    <w:p>
-      <w:pPr>
-        <w:pStyle w:val="Text"/>
-      </w:pPr>
-      <w:r>
-        <w:t xml:space="preserve">a) </w:t>
-      </w:r>
-      <w:proofErr w:type="gramStart"/>
-      <w:r>
-        <w:rPr>
-          <w:i/>
-        </w:rPr>
-        <w:t>O</w:t>
-      </w:r>
-      <w:r>
-        <w:t>(</w:t>
-      </w:r>
-      <w:proofErr w:type="gramEnd"/>
-      <w:r>
-        <w:rPr>
-          <w:i/>
-        </w:rPr>
-        <w:t>n</w:t>
-      </w:r>
-      <w:r>
-        <w:t>)</w:t>
-      </w:r>
-    </w:p>
-    <w:p>
-      <w:pPr>
-        <w:pStyle w:val="Text"/>
-      </w:pPr>
-      <w:r>
-        <w:t xml:space="preserve">b) </w:t>
-      </w:r>
-      <w:proofErr w:type="gramStart"/>
-      <w:r>
-        <w:rPr>
-          <w:i/>
-        </w:rPr>
-        <w:t>O</w:t>
-      </w:r>
-      <w:r>
-        <w:t>(</w:t>
-      </w:r>
-      <w:proofErr w:type="gramEnd"/>
-      <w:r>
-        <w:t>log (</w:t>
-      </w:r>
-      <w:r>
-        <w:rPr>
-          <w:i/>
-        </w:rPr>
-        <w:t>n)</w:t>
-      </w:r>
-      <w:r>
-        <w:t>)</w:t>
-      </w:r>
-    </w:p>
-    <w:p>
-      <w:pPr>
-        <w:pStyle w:val="Text"/>
-      </w:pPr>
-      <w:r>
-        <w:t xml:space="preserve">c) </w:t>
-      </w:r>
-      <w:proofErr w:type="gramStart"/>
-      <w:r>
-        <w:rPr>
-          <w:i/>
-        </w:rPr>
-        <w:t>O</w:t>
-      </w:r>
-      <w:r>
-        <w:t>(</w:t>
-      </w:r>
-      <w:proofErr w:type="gramEnd"/>
-      <w:r>
-        <w:t>1)</w:t>
-      </w:r>
-    </w:p>
-    <w:p>
-      <w:pPr>
-        <w:pStyle w:val="Text"/>
-      </w:pPr>
-      <w:r>
-        <w:t xml:space="preserve">d) </w:t>
-      </w:r>
-      <w:proofErr w:type="gramStart"/>
-      <w:r>
-        <w:rPr>
-          <w:i/>
-        </w:rPr>
-        <w:t>O</w:t>
-      </w:r>
-      <w:r>
-        <w:t>(</w:t>
-      </w:r>
-      <w:proofErr w:type="gramEnd"/>
-      <w:r>
-        <w:rPr>
-          <w:i/>
-        </w:rPr>
-        <w:t>n</w:t>
-      </w:r>
-      <w:r>
-        <w:rPr>
-          <w:vertAlign w:val="superscript"/>
-        </w:rPr>
-        <w:t>2</w:t>
-      </w:r>
-      <w:r>
-        <w:t>)</w:t>
-      </w:r>
-    </w:p>
-    <w:p>
-      <w:pPr>
-        <w:pStyle w:val="Text"/>
-      </w:pPr>
-    </w:p>
-    <w:p>
-      <w:pPr>
-        <w:pStyle w:val="Text"/>
-      </w:pPr>
-    </w:p>
-    <w:p>
-      <w:pPr>
-        <w:pStyle w:val="Text"/>
-      </w:pPr>
-      <w:r>
-        <w:t>37) Adding an element to an unbalanced binary search tree takes ____ time.</w:t>
-      </w:r>
-    </w:p>
-    <w:p>
-      <w:pPr>
-        <w:pStyle w:val="Text"/>
-      </w:pPr>
-    </w:p>
-    <w:p>
-      <w:pPr>
-        <w:pStyle w:val="Text"/>
-      </w:pPr>
-      <w:r>
-        <w:t xml:space="preserve">a) </w:t>
-      </w:r>
-      <w:proofErr w:type="gramStart"/>
-      <w:r>
-        <w:rPr>
-          <w:i/>
-        </w:rPr>
-        <w:t>O</w:t>
-      </w:r>
-      <w:r>
-        <w:t>(</w:t>
-      </w:r>
-      <w:proofErr w:type="gramEnd"/>
-      <w:r>
-        <w:rPr>
-          <w:i/>
-        </w:rPr>
-        <w:t>n</w:t>
-      </w:r>
-      <w:r>
-        <w:t>)</w:t>
-      </w:r>
-    </w:p>
-    <w:p>
-      <w:pPr>
-        <w:pStyle w:val="Text"/>
-      </w:pPr>
-      <w:r>
-        <w:t xml:space="preserve">b) </w:t>
-      </w:r>
-      <w:proofErr w:type="gramStart"/>
-      <w:r>
-        <w:rPr>
-          <w:i/>
-        </w:rPr>
-        <w:t>O</w:t>
-      </w:r>
-      <w:r>
-        <w:t>(</w:t>
-      </w:r>
-      <w:proofErr w:type="gramEnd"/>
-      <w:r>
-        <w:t>log (</w:t>
-      </w:r>
-      <w:r>
-        <w:rPr>
-          <w:i/>
-        </w:rPr>
-        <w:t>n</w:t>
-      </w:r>
-      <w:r>
-        <w:t>))</w:t>
-      </w:r>
-    </w:p>
-    <w:p>
-      <w:pPr>
-        <w:pStyle w:val="Text"/>
-      </w:pPr>
-      <w:r>
-        <w:t xml:space="preserve">c) </w:t>
-      </w:r>
-      <w:proofErr w:type="gramStart"/>
-      <w:r>
-        <w:rPr>
-          <w:i/>
-        </w:rPr>
-        <w:t>O</w:t>
-      </w:r>
-      <w:r>
-        <w:t>(</w:t>
-      </w:r>
-      <w:proofErr w:type="gramEnd"/>
-      <w:r>
-        <w:t>1)</w:t>
-      </w:r>
-    </w:p>
-    <w:p>
-      <w:pPr>
-        <w:pStyle w:val="Text"/>
-      </w:pPr>
-      <w:r>
-        <w:t xml:space="preserve">d) </w:t>
-      </w:r>
-      <w:proofErr w:type="gramStart"/>
-      <w:r>
-        <w:rPr>
-          <w:i/>
-        </w:rPr>
-        <w:t>O</w:t>
-      </w:r>
-      <w:r>
-        <w:t>(</w:t>
-      </w:r>
-      <w:proofErr w:type="gramEnd"/>
-      <w:r>
-        <w:rPr>
-          <w:i/>
-        </w:rPr>
-        <w:t>n</w:t>
-      </w:r>
-      <w:r>
-        <w:rPr>
-          <w:vertAlign w:val="superscript"/>
-        </w:rPr>
-        <w:t>2</w:t>
-      </w:r>
-      <w:r>
-        <w:t>)</w:t>
-      </w:r>
-    </w:p>
-    <w:p>
-      <w:pPr>
-        <w:pStyle w:val="Text"/>
-      </w:pPr>
-    </w:p>
-    <w:p>
-      <w:pPr>
-        <w:pStyle w:val="Text"/>
-      </w:pPr>
-    </w:p>
-    <w:p>
-      <w:pPr>
-        <w:pStyle w:val="Text"/>
-      </w:pPr>
-      <w:r>
         <w:t xml:space="preserve">38) You wish to traverse a binary search tree in sorted order using </w:t>
       </w:r>
       <w:proofErr w:type="spellStart"/>
@@ -4271,15 +4409,7 @@
         <w:pStyle w:val="Text"/>
       </w:pPr>
       <w:r>
-        <w:t xml:space="preserve">I </w:t>
-      </w:r>
-      <w:proofErr w:type="gramStart"/>
-      <w:r>
-        <w:t>Print</w:t>
-      </w:r>
-      <w:proofErr w:type="gramEnd"/>
-      <w:r>
-        <w:t xml:space="preserve"> the right subtree recursively</w:t>
+        <w:t>I Print the right subtree recursively</w:t>
       </w:r>
     </w:p>
     <w:p>
@@ -4314,8 +4444,14 @@
     <w:p>
       <w:pPr>
         <w:pStyle w:val="Text"/>
-      </w:pPr>
-      <w:r>
+        <w:rPr>
+          <w:color w:val="FF0000"/>
+        </w:rPr>
+      </w:pPr>
+      <w:r>
+        <w:rPr>
+          <w:color w:val="FF0000"/>
+        </w:rPr>
         <w:lastRenderedPageBreak/>
         <w:t>b) III, II, I</w:t>
       </w:r>
@@ -4422,8 +4558,14 @@
     <w:p>
       <w:pPr>
         <w:pStyle w:val="Text"/>
-      </w:pPr>
-      <w:r>
+        <w:rPr>
+          <w:color w:val="FF0000"/>
+        </w:rPr>
+      </w:pPr>
+      <w:r>
+        <w:rPr>
+          <w:color w:val="FF0000"/>
+        </w:rPr>
         <w:t xml:space="preserve">a) I </w:t>
       </w:r>
     </w:p>
@@ -4479,15 +4621,7 @@
         <w:pStyle w:val="Text"/>
       </w:pPr>
       <w:r>
-        <w:t xml:space="preserve">I </w:t>
-      </w:r>
-      <w:proofErr w:type="gramStart"/>
-      <w:r>
-        <w:t>Print</w:t>
-      </w:r>
-      <w:proofErr w:type="gramEnd"/>
-      <w:r>
-        <w:t xml:space="preserve"> the right subtree recursively</w:t>
+        <w:t>I Print the right subtree recursively</w:t>
       </w:r>
     </w:p>
     <w:p>
@@ -4531,11 +4665,13 @@
       <w:pPr>
         <w:pStyle w:val="Text"/>
         <w:rPr>
+          <w:color w:val="FF0000"/>
           <w:lang w:val="nb-NO"/>
         </w:rPr>
       </w:pPr>
       <w:r>
         <w:rPr>
+          <w:color w:val="FF0000"/>
           <w:lang w:val="nb-NO"/>
         </w:rPr>
         <w:t>c) II, III, I</w:t>
@@ -4594,15 +4730,7 @@
         <w:pStyle w:val="Text"/>
       </w:pPr>
       <w:r>
-        <w:t xml:space="preserve">I </w:t>
-      </w:r>
-      <w:proofErr w:type="gramStart"/>
-      <w:r>
-        <w:t>Print</w:t>
-      </w:r>
-      <w:proofErr w:type="gramEnd"/>
-      <w:r>
-        <w:t xml:space="preserve"> the right subtree recursively</w:t>
+        <w:t>I Print the right subtree recursively</w:t>
       </w:r>
     </w:p>
     <w:p>
@@ -4660,11 +4788,13 @@
       <w:pPr>
         <w:pStyle w:val="Text"/>
         <w:rPr>
+          <w:color w:val="FF0000"/>
           <w:lang w:val="nb-NO"/>
         </w:rPr>
       </w:pPr>
       <w:r>
         <w:rPr>
+          <w:color w:val="FF0000"/>
           <w:lang w:val="nb-NO"/>
         </w:rPr>
         <w:t>d) III, I, II</w:t>
@@ -4674,6 +4804,7 @@
       <w:pPr>
         <w:pStyle w:val="Text"/>
         <w:rPr>
+          <w:color w:val="FF0000"/>
           <w:lang w:val="nb-NO"/>
         </w:rPr>
       </w:pPr>
@@ -4707,7 +4838,7 @@
         </w:rPr>
         <w:lastRenderedPageBreak/>
         <w:drawing>
-          <wp:inline distT="0" distB="0" distL="0" distR="0">
+          <wp:inline distT="0" distB="0" distL="0" distR="0" wp14:anchorId="28B21BC6" wp14:editId="53E03599">
             <wp:extent cx="1743075" cy="1390650"/>
             <wp:effectExtent l="0" t="0" r="9525" b="0"/>
             <wp:docPr id="18" name="Picture 18"/>
@@ -4793,8 +4924,14 @@
     <w:p>
       <w:pPr>
         <w:pStyle w:val="Text"/>
-      </w:pPr>
-      <w:r>
+        <w:rPr>
+          <w:color w:val="FF0000"/>
+        </w:rPr>
+      </w:pPr>
+      <w:r>
+        <w:rPr>
+          <w:color w:val="FF0000"/>
+        </w:rPr>
         <w:t>c) J, E, A, G, C, H, M, P, N</w:t>
       </w:r>
     </w:p>
@@ -4839,7 +4976,7 @@
           <w:lang w:val="en-IE" w:eastAsia="en-IE"/>
         </w:rPr>
         <w:drawing>
-          <wp:inline distT="0" distB="0" distL="0" distR="0">
+          <wp:inline distT="0" distB="0" distL="0" distR="0" wp14:anchorId="5B751109" wp14:editId="351B7A09">
             <wp:extent cx="1743075" cy="1390650"/>
             <wp:effectExtent l="0" t="0" r="9525" b="0"/>
             <wp:docPr id="19" name="Picture 19"/>
@@ -4925,8 +5062,14 @@
     <w:p>
       <w:pPr>
         <w:pStyle w:val="Text"/>
-      </w:pPr>
-      <w:r>
+        <w:rPr>
+          <w:color w:val="FF0000"/>
+        </w:rPr>
+      </w:pPr>
+      <w:r>
+        <w:rPr>
+          <w:color w:val="FF0000"/>
+        </w:rPr>
         <w:t>b) A, C, H, G, E, N, P, M, J</w:t>
       </w:r>
     </w:p>
@@ -4979,7 +5122,7 @@
           <w:lang w:val="en-IE" w:eastAsia="en-IE"/>
         </w:rPr>
         <w:drawing>
-          <wp:inline distT="0" distB="0" distL="0" distR="0">
+          <wp:inline distT="0" distB="0" distL="0" distR="0" wp14:anchorId="7A257718" wp14:editId="0A56CD08">
             <wp:extent cx="1743075" cy="1390650"/>
             <wp:effectExtent l="0" t="0" r="9525" b="0"/>
             <wp:docPr id="20" name="Picture 20"/>
@@ -5050,8 +5193,14 @@
     <w:p>
       <w:pPr>
         <w:pStyle w:val="Text"/>
-      </w:pPr>
-      <w:r>
+        <w:rPr>
+          <w:color w:val="FF0000"/>
+        </w:rPr>
+      </w:pPr>
+      <w:r>
+        <w:rPr>
+          <w:color w:val="FF0000"/>
+        </w:rPr>
         <w:t>a) J, E, M, A, G, P, C, H, N</w:t>
       </w:r>
     </w:p>
@@ -5121,8 +5270,14 @@
     <w:p>
       <w:pPr>
         <w:pStyle w:val="Text"/>
-      </w:pPr>
-      <w:r>
+        <w:rPr>
+          <w:color w:val="FF0000"/>
+        </w:rPr>
+      </w:pPr>
+      <w:r>
+        <w:rPr>
+          <w:color w:val="FF0000"/>
+        </w:rPr>
         <w:t>a) The order in which we visit the left and right subtrees</w:t>
       </w:r>
     </w:p>
@@ -5197,8 +5352,14 @@
     <w:p>
       <w:pPr>
         <w:pStyle w:val="Text"/>
-      </w:pPr>
-      <w:r>
+        <w:rPr>
+          <w:color w:val="FF0000"/>
+        </w:rPr>
+      </w:pPr>
+      <w:r>
+        <w:rPr>
+          <w:color w:val="FF0000"/>
+        </w:rPr>
         <w:t>a) I</w:t>
       </w:r>
     </w:p>
@@ -5223,15 +5384,7 @@
         <w:pStyle w:val="Text"/>
       </w:pPr>
       <w:r>
-        <w:t xml:space="preserve">d) </w:t>
-      </w:r>
-      <w:proofErr w:type="gramStart"/>
-      <w:r>
-        <w:t>cannot</w:t>
-      </w:r>
-      <w:proofErr w:type="gramEnd"/>
-      <w:r>
-        <w:t xml:space="preserve"> be determined</w:t>
+        <w:t>d) cannot be determined</w:t>
       </w:r>
     </w:p>
     <w:p>
@@ -5332,17 +5485,15 @@
     <w:p>
       <w:pPr>
         <w:pStyle w:val="Text"/>
-      </w:pPr>
-      <w:r>
-        <w:t xml:space="preserve">d) </w:t>
-      </w:r>
-      <w:proofErr w:type="gramStart"/>
-      <w:r>
-        <w:t>cannot</w:t>
-      </w:r>
-      <w:proofErr w:type="gramEnd"/>
-      <w:r>
-        <w:t xml:space="preserve"> be determined</w:t>
+        <w:rPr>
+          <w:color w:val="FF0000"/>
+        </w:rPr>
+      </w:pPr>
+      <w:r>
+        <w:rPr>
+          <w:color w:val="FF0000"/>
+        </w:rPr>
+        <w:t>d) cannot be determined</w:t>
       </w:r>
     </w:p>
     <w:sectPr>
@@ -5357,7 +5508,7 @@
 </file>
 
 <file path=word/endnotes.xml><?xml version="1.0" encoding="utf-8"?>
-<w:endnotes xmlns:wpc="http://schemas.microsoft.com/office/word/2010/wordprocessingCanvas" xmlns:mc="http://schemas.openxmlformats.org/markup-compatibility/2006" xmlns:o="urn:schemas-microsoft-com:office:office" xmlns:r="http://schemas.openxmlformats.org/officeDocument/2006/relationships" xmlns:m="http://schemas.openxmlformats.org/officeDocument/2006/math" xmlns:v="urn:schemas-microsoft-com:vml" xmlns:wp14="http://schemas.microsoft.com/office/word/2010/wordprocessingDrawing" xmlns:wp="http://schemas.openxmlformats.org/drawingml/2006/wordprocessingDrawing" xmlns:w10="urn:schemas-microsoft-com:office:word" xmlns:w="http://schemas.openxmlformats.org/wordprocessingml/2006/main" xmlns:w14="http://schemas.microsoft.com/office/word/2010/wordml" xmlns:w15="http://schemas.microsoft.com/office/word/2012/wordml" xmlns:wpg="http://schemas.microsoft.com/office/word/2010/wordprocessingGroup" xmlns:wpi="http://schemas.microsoft.com/office/word/2010/wordprocessingInk" xmlns:wne="http://schemas.microsoft.com/office/word/2006/wordml" xmlns:wps="http://schemas.microsoft.com/office/word/2010/wordprocessingShape" mc:Ignorable="w14 w15 wp14">
+<w:endnotes xmlns:wpc="http://schemas.microsoft.com/office/word/2010/wordprocessingCanvas" xmlns:cx="http://schemas.microsoft.com/office/drawing/2014/chartex" xmlns:cx1="http://schemas.microsoft.com/office/drawing/2015/9/8/chartex" xmlns:cx2="http://schemas.microsoft.com/office/drawing/2015/10/21/chartex" xmlns:cx3="http://schemas.microsoft.com/office/drawing/2016/5/9/chartex" xmlns:cx4="http://schemas.microsoft.com/office/drawing/2016/5/10/chartex" xmlns:cx5="http://schemas.microsoft.com/office/drawing/2016/5/11/chartex" xmlns:cx6="http://schemas.microsoft.com/office/drawing/2016/5/12/chartex" xmlns:cx7="http://schemas.microsoft.com/office/drawing/2016/5/13/chartex" xmlns:cx8="http://schemas.microsoft.com/office/drawing/2016/5/14/chartex" xmlns:mc="http://schemas.openxmlformats.org/markup-compatibility/2006" xmlns:aink="http://schemas.microsoft.com/office/drawing/2016/ink" xmlns:am3d="http://schemas.microsoft.com/office/drawing/2017/model3d" xmlns:o="urn:schemas-microsoft-com:office:office" xmlns:oel="http://schemas.microsoft.com/office/2019/extlst" xmlns:r="http://schemas.openxmlformats.org/officeDocument/2006/relationships" xmlns:m="http://schemas.openxmlformats.org/officeDocument/2006/math" xmlns:v="urn:schemas-microsoft-com:vml" xmlns:wp14="http://schemas.microsoft.com/office/word/2010/wordprocessingDrawing" xmlns:wp="http://schemas.openxmlformats.org/drawingml/2006/wordprocessingDrawing" xmlns:w10="urn:schemas-microsoft-com:office:word" xmlns:w="http://schemas.openxmlformats.org/wordprocessingml/2006/main" xmlns:w14="http://schemas.microsoft.com/office/word/2010/wordml" xmlns:w15="http://schemas.microsoft.com/office/word/2012/wordml" xmlns:w16cex="http://schemas.microsoft.com/office/word/2018/wordml/cex" xmlns:w16cid="http://schemas.microsoft.com/office/word/2016/wordml/cid" xmlns:w16="http://schemas.microsoft.com/office/word/2018/wordml" xmlns:w16du="http://schemas.microsoft.com/office/word/2023/wordml/word16du" xmlns:w16sdtdh="http://schemas.microsoft.com/office/word/2020/wordml/sdtdatahash" xmlns:w16se="http://schemas.microsoft.com/office/word/2015/wordml/symex" xmlns:wpg="http://schemas.microsoft.com/office/word/2010/wordprocessingGroup" xmlns:wpi="http://schemas.microsoft.com/office/word/2010/wordprocessingInk" xmlns:wne="http://schemas.microsoft.com/office/word/2006/wordml" xmlns:wps="http://schemas.microsoft.com/office/word/2010/wordprocessingShape" mc:Ignorable="w14 w15 w16se w16cid w16 w16cex w16sdtdh w16du wp14">
   <w:endnote w:type="separator" w:id="-1">
     <w:p>
       <w:r>
@@ -5376,7 +5527,7 @@
 </file>
 
 <file path=word/footer1.xml><?xml version="1.0" encoding="utf-8"?>
-<w:ftr xmlns:wpc="http://schemas.microsoft.com/office/word/2010/wordprocessingCanvas" xmlns:mc="http://schemas.openxmlformats.org/markup-compatibility/2006" xmlns:o="urn:schemas-microsoft-com:office:office" xmlns:r="http://schemas.openxmlformats.org/officeDocument/2006/relationships" xmlns:m="http://schemas.openxmlformats.org/officeDocument/2006/math" xmlns:v="urn:schemas-microsoft-com:vml" xmlns:wp14="http://schemas.microsoft.com/office/word/2010/wordprocessingDrawing" xmlns:wp="http://schemas.openxmlformats.org/drawingml/2006/wordprocessingDrawing" xmlns:w10="urn:schemas-microsoft-com:office:word" xmlns:w="http://schemas.openxmlformats.org/wordprocessingml/2006/main" xmlns:w14="http://schemas.microsoft.com/office/word/2010/wordml" xmlns:w15="http://schemas.microsoft.com/office/word/2012/wordml" xmlns:wpg="http://schemas.microsoft.com/office/word/2010/wordprocessingGroup" xmlns:wpi="http://schemas.microsoft.com/office/word/2010/wordprocessingInk" xmlns:wne="http://schemas.microsoft.com/office/word/2006/wordml" xmlns:wps="http://schemas.microsoft.com/office/word/2010/wordprocessingShape" mc:Ignorable="w14 w15 wp14">
+<w:ftr xmlns:wpc="http://schemas.microsoft.com/office/word/2010/wordprocessingCanvas" xmlns:cx="http://schemas.microsoft.com/office/drawing/2014/chartex" xmlns:cx1="http://schemas.microsoft.com/office/drawing/2015/9/8/chartex" xmlns:cx2="http://schemas.microsoft.com/office/drawing/2015/10/21/chartex" xmlns:cx3="http://schemas.microsoft.com/office/drawing/2016/5/9/chartex" xmlns:cx4="http://schemas.microsoft.com/office/drawing/2016/5/10/chartex" xmlns:cx5="http://schemas.microsoft.com/office/drawing/2016/5/11/chartex" xmlns:cx6="http://schemas.microsoft.com/office/drawing/2016/5/12/chartex" xmlns:cx7="http://schemas.microsoft.com/office/drawing/2016/5/13/chartex" xmlns:cx8="http://schemas.microsoft.com/office/drawing/2016/5/14/chartex" xmlns:mc="http://schemas.openxmlformats.org/markup-compatibility/2006" xmlns:aink="http://schemas.microsoft.com/office/drawing/2016/ink" xmlns:am3d="http://schemas.microsoft.com/office/drawing/2017/model3d" xmlns:o="urn:schemas-microsoft-com:office:office" xmlns:oel="http://schemas.microsoft.com/office/2019/extlst" xmlns:r="http://schemas.openxmlformats.org/officeDocument/2006/relationships" xmlns:m="http://schemas.openxmlformats.org/officeDocument/2006/math" xmlns:v="urn:schemas-microsoft-com:vml" xmlns:wp14="http://schemas.microsoft.com/office/word/2010/wordprocessingDrawing" xmlns:wp="http://schemas.openxmlformats.org/drawingml/2006/wordprocessingDrawing" xmlns:w10="urn:schemas-microsoft-com:office:word" xmlns:w="http://schemas.openxmlformats.org/wordprocessingml/2006/main" xmlns:w14="http://schemas.microsoft.com/office/word/2010/wordml" xmlns:w15="http://schemas.microsoft.com/office/word/2012/wordml" xmlns:w16cex="http://schemas.microsoft.com/office/word/2018/wordml/cex" xmlns:w16cid="http://schemas.microsoft.com/office/word/2016/wordml/cid" xmlns:w16="http://schemas.microsoft.com/office/word/2018/wordml" xmlns:w16du="http://schemas.microsoft.com/office/word/2023/wordml/word16du" xmlns:w16sdtdh="http://schemas.microsoft.com/office/word/2020/wordml/sdtdatahash" xmlns:w16se="http://schemas.microsoft.com/office/word/2015/wordml/symex" xmlns:wpg="http://schemas.microsoft.com/office/word/2010/wordprocessingGroup" xmlns:wpi="http://schemas.microsoft.com/office/word/2010/wordprocessingInk" xmlns:wne="http://schemas.microsoft.com/office/word/2006/wordml" xmlns:wps="http://schemas.microsoft.com/office/word/2010/wordprocessingShape" mc:Ignorable="w14 w15 w16se w16cid w16 w16cex w16sdtdh w16du wp14">
   <w:p>
     <w:pPr>
       <w:pStyle w:val="Footer"/>
@@ -5412,7 +5563,7 @@
 </file>
 
 <file path=word/footnotes.xml><?xml version="1.0" encoding="utf-8"?>
-<w:footnotes xmlns:wpc="http://schemas.microsoft.com/office/word/2010/wordprocessingCanvas" xmlns:mc="http://schemas.openxmlformats.org/markup-compatibility/2006" xmlns:o="urn:schemas-microsoft-com:office:office" xmlns:r="http://schemas.openxmlformats.org/officeDocument/2006/relationships" xmlns:m="http://schemas.openxmlformats.org/officeDocument/2006/math" xmlns:v="urn:schemas-microsoft-com:vml" xmlns:wp14="http://schemas.microsoft.com/office/word/2010/wordprocessingDrawing" xmlns:wp="http://schemas.openxmlformats.org/drawingml/2006/wordprocessingDrawing" xmlns:w10="urn:schemas-microsoft-com:office:word" xmlns:w="http://schemas.openxmlformats.org/wordprocessingml/2006/main" xmlns:w14="http://schemas.microsoft.com/office/word/2010/wordml" xmlns:w15="http://schemas.microsoft.com/office/word/2012/wordml" xmlns:wpg="http://schemas.microsoft.com/office/word/2010/wordprocessingGroup" xmlns:wpi="http://schemas.microsoft.com/office/word/2010/wordprocessingInk" xmlns:wne="http://schemas.microsoft.com/office/word/2006/wordml" xmlns:wps="http://schemas.microsoft.com/office/word/2010/wordprocessingShape" mc:Ignorable="w14 w15 wp14">
+<w:footnotes xmlns:wpc="http://schemas.microsoft.com/office/word/2010/wordprocessingCanvas" xmlns:cx="http://schemas.microsoft.com/office/drawing/2014/chartex" xmlns:cx1="http://schemas.microsoft.com/office/drawing/2015/9/8/chartex" xmlns:cx2="http://schemas.microsoft.com/office/drawing/2015/10/21/chartex" xmlns:cx3="http://schemas.microsoft.com/office/drawing/2016/5/9/chartex" xmlns:cx4="http://schemas.microsoft.com/office/drawing/2016/5/10/chartex" xmlns:cx5="http://schemas.microsoft.com/office/drawing/2016/5/11/chartex" xmlns:cx6="http://schemas.microsoft.com/office/drawing/2016/5/12/chartex" xmlns:cx7="http://schemas.microsoft.com/office/drawing/2016/5/13/chartex" xmlns:cx8="http://schemas.microsoft.com/office/drawing/2016/5/14/chartex" xmlns:mc="http://schemas.openxmlformats.org/markup-compatibility/2006" xmlns:aink="http://schemas.microsoft.com/office/drawing/2016/ink" xmlns:am3d="http://schemas.microsoft.com/office/drawing/2017/model3d" xmlns:o="urn:schemas-microsoft-com:office:office" xmlns:oel="http://schemas.microsoft.com/office/2019/extlst" xmlns:r="http://schemas.openxmlformats.org/officeDocument/2006/relationships" xmlns:m="http://schemas.openxmlformats.org/officeDocument/2006/math" xmlns:v="urn:schemas-microsoft-com:vml" xmlns:wp14="http://schemas.microsoft.com/office/word/2010/wordprocessingDrawing" xmlns:wp="http://schemas.openxmlformats.org/drawingml/2006/wordprocessingDrawing" xmlns:w10="urn:schemas-microsoft-com:office:word" xmlns:w="http://schemas.openxmlformats.org/wordprocessingml/2006/main" xmlns:w14="http://schemas.microsoft.com/office/word/2010/wordml" xmlns:w15="http://schemas.microsoft.com/office/word/2012/wordml" xmlns:w16cex="http://schemas.microsoft.com/office/word/2018/wordml/cex" xmlns:w16cid="http://schemas.microsoft.com/office/word/2016/wordml/cid" xmlns:w16="http://schemas.microsoft.com/office/word/2018/wordml" xmlns:w16du="http://schemas.microsoft.com/office/word/2023/wordml/word16du" xmlns:w16sdtdh="http://schemas.microsoft.com/office/word/2020/wordml/sdtdatahash" xmlns:w16se="http://schemas.microsoft.com/office/word/2015/wordml/symex" xmlns:wpg="http://schemas.microsoft.com/office/word/2010/wordprocessingGroup" xmlns:wpi="http://schemas.microsoft.com/office/word/2010/wordprocessingInk" xmlns:wne="http://schemas.microsoft.com/office/word/2006/wordml" xmlns:wps="http://schemas.microsoft.com/office/word/2010/wordprocessingShape" mc:Ignorable="w14 w15 w16se w16cid w16 w16cex w16sdtdh w16du wp14">
   <w:footnote w:type="separator" w:id="-1">
     <w:p>
       <w:r>
@@ -5431,7 +5582,7 @@
 </file>
 
 <file path=word/numbering.xml><?xml version="1.0" encoding="utf-8"?>
-<w:numbering xmlns:wpc="http://schemas.microsoft.com/office/word/2010/wordprocessingCanvas" xmlns:mc="http://schemas.openxmlformats.org/markup-compatibility/2006" xmlns:o="urn:schemas-microsoft-com:office:office" xmlns:r="http://schemas.openxmlformats.org/officeDocument/2006/relationships" xmlns:m="http://schemas.openxmlformats.org/officeDocument/2006/math" xmlns:v="urn:schemas-microsoft-com:vml" xmlns:wp14="http://schemas.microsoft.com/office/word/2010/wordprocessingDrawing" xmlns:wp="http://schemas.openxmlformats.org/drawingml/2006/wordprocessingDrawing" xmlns:w10="urn:schemas-microsoft-com:office:word" xmlns:w="http://schemas.openxmlformats.org/wordprocessingml/2006/main" xmlns:w14="http://schemas.microsoft.com/office/word/2010/wordml" xmlns:w15="http://schemas.microsoft.com/office/word/2012/wordml" xmlns:wpg="http://schemas.microsoft.com/office/word/2010/wordprocessingGroup" xmlns:wpi="http://schemas.microsoft.com/office/word/2010/wordprocessingInk" xmlns:wne="http://schemas.microsoft.com/office/word/2006/wordml" xmlns:wps="http://schemas.microsoft.com/office/word/2010/wordprocessingShape" mc:Ignorable="w14 w15 wp14">
+<w:numbering xmlns:wpc="http://schemas.microsoft.com/office/word/2010/wordprocessingCanvas" xmlns:cx="http://schemas.microsoft.com/office/drawing/2014/chartex" xmlns:cx1="http://schemas.microsoft.com/office/drawing/2015/9/8/chartex" xmlns:cx2="http://schemas.microsoft.com/office/drawing/2015/10/21/chartex" xmlns:cx3="http://schemas.microsoft.com/office/drawing/2016/5/9/chartex" xmlns:cx4="http://schemas.microsoft.com/office/drawing/2016/5/10/chartex" xmlns:cx5="http://schemas.microsoft.com/office/drawing/2016/5/11/chartex" xmlns:cx6="http://schemas.microsoft.com/office/drawing/2016/5/12/chartex" xmlns:cx7="http://schemas.microsoft.com/office/drawing/2016/5/13/chartex" xmlns:cx8="http://schemas.microsoft.com/office/drawing/2016/5/14/chartex" xmlns:mc="http://schemas.openxmlformats.org/markup-compatibility/2006" xmlns:aink="http://schemas.microsoft.com/office/drawing/2016/ink" xmlns:am3d="http://schemas.microsoft.com/office/drawing/2017/model3d" xmlns:o="urn:schemas-microsoft-com:office:office" xmlns:oel="http://schemas.microsoft.com/office/2019/extlst" xmlns:r="http://schemas.openxmlformats.org/officeDocument/2006/relationships" xmlns:m="http://schemas.openxmlformats.org/officeDocument/2006/math" xmlns:v="urn:schemas-microsoft-com:vml" xmlns:wp14="http://schemas.microsoft.com/office/word/2010/wordprocessingDrawing" xmlns:wp="http://schemas.openxmlformats.org/drawingml/2006/wordprocessingDrawing" xmlns:w10="urn:schemas-microsoft-com:office:word" xmlns:w="http://schemas.openxmlformats.org/wordprocessingml/2006/main" xmlns:w14="http://schemas.microsoft.com/office/word/2010/wordml" xmlns:w15="http://schemas.microsoft.com/office/word/2012/wordml" xmlns:w16cex="http://schemas.microsoft.com/office/word/2018/wordml/cex" xmlns:w16cid="http://schemas.microsoft.com/office/word/2016/wordml/cid" xmlns:w16="http://schemas.microsoft.com/office/word/2018/wordml" xmlns:w16du="http://schemas.microsoft.com/office/word/2023/wordml/word16du" xmlns:w16sdtdh="http://schemas.microsoft.com/office/word/2020/wordml/sdtdatahash" xmlns:w16se="http://schemas.microsoft.com/office/word/2015/wordml/symex" xmlns:wpg="http://schemas.microsoft.com/office/word/2010/wordprocessingGroup" xmlns:wpi="http://schemas.microsoft.com/office/word/2010/wordprocessingInk" xmlns:wne="http://schemas.microsoft.com/office/word/2006/wordml" xmlns:wps="http://schemas.microsoft.com/office/word/2010/wordprocessingShape" mc:Ignorable="w14 w15 w16se w16cid w16 w16cex w16sdtdh w16du wp14">
   <w:abstractNum w:abstractNumId="0" w15:restartNumberingAfterBreak="0">
     <w:nsid w:val="FFFFFF1D"/>
     <w:multiLevelType w:val="multilevel"/>
@@ -7240,83 +7391,83 @@
       </w:rPr>
     </w:lvl>
   </w:abstractNum>
-  <w:num w:numId="1">
+  <w:num w:numId="1" w16cid:durableId="1069111676">
     <w:abstractNumId w:val="18"/>
   </w:num>
-  <w:num w:numId="2">
+  <w:num w:numId="2" w16cid:durableId="401218192">
     <w:abstractNumId w:val="12"/>
   </w:num>
-  <w:num w:numId="3">
+  <w:num w:numId="3" w16cid:durableId="112749813">
     <w:abstractNumId w:val="23"/>
   </w:num>
-  <w:num w:numId="4">
+  <w:num w:numId="4" w16cid:durableId="1794788618">
     <w:abstractNumId w:val="19"/>
   </w:num>
-  <w:num w:numId="5">
+  <w:num w:numId="5" w16cid:durableId="1159812044">
     <w:abstractNumId w:val="20"/>
   </w:num>
-  <w:num w:numId="6">
+  <w:num w:numId="6" w16cid:durableId="1362822959">
     <w:abstractNumId w:val="17"/>
   </w:num>
-  <w:num w:numId="7">
+  <w:num w:numId="7" w16cid:durableId="472253403">
     <w:abstractNumId w:val="14"/>
   </w:num>
-  <w:num w:numId="8">
+  <w:num w:numId="8" w16cid:durableId="359166430">
     <w:abstractNumId w:val="21"/>
   </w:num>
-  <w:num w:numId="9">
+  <w:num w:numId="9" w16cid:durableId="1373846599">
     <w:abstractNumId w:val="16"/>
   </w:num>
-  <w:num w:numId="10">
+  <w:num w:numId="10" w16cid:durableId="961350342">
     <w:abstractNumId w:val="15"/>
   </w:num>
-  <w:num w:numId="11">
+  <w:num w:numId="11" w16cid:durableId="965426383">
     <w:abstractNumId w:val="22"/>
   </w:num>
-  <w:num w:numId="12">
+  <w:num w:numId="12" w16cid:durableId="378625554">
     <w:abstractNumId w:val="13"/>
   </w:num>
-  <w:num w:numId="13">
+  <w:num w:numId="13" w16cid:durableId="1499149132">
     <w:abstractNumId w:val="10"/>
   </w:num>
-  <w:num w:numId="14">
+  <w:num w:numId="14" w16cid:durableId="1269698620">
     <w:abstractNumId w:val="8"/>
   </w:num>
-  <w:num w:numId="15">
+  <w:num w:numId="15" w16cid:durableId="1450396159">
     <w:abstractNumId w:val="7"/>
   </w:num>
-  <w:num w:numId="16">
+  <w:num w:numId="16" w16cid:durableId="155347111">
     <w:abstractNumId w:val="6"/>
   </w:num>
-  <w:num w:numId="17">
+  <w:num w:numId="17" w16cid:durableId="1230578955">
     <w:abstractNumId w:val="5"/>
   </w:num>
-  <w:num w:numId="18">
+  <w:num w:numId="18" w16cid:durableId="572014013">
     <w:abstractNumId w:val="9"/>
   </w:num>
-  <w:num w:numId="19">
+  <w:num w:numId="19" w16cid:durableId="788087777">
     <w:abstractNumId w:val="4"/>
   </w:num>
-  <w:num w:numId="20">
+  <w:num w:numId="20" w16cid:durableId="135875935">
     <w:abstractNumId w:val="3"/>
   </w:num>
-  <w:num w:numId="21">
+  <w:num w:numId="21" w16cid:durableId="1861045170">
     <w:abstractNumId w:val="2"/>
   </w:num>
-  <w:num w:numId="22">
+  <w:num w:numId="22" w16cid:durableId="1919439912">
     <w:abstractNumId w:val="1"/>
   </w:num>
-  <w:num w:numId="23">
+  <w:num w:numId="23" w16cid:durableId="1996717402">
     <w:abstractNumId w:val="0"/>
   </w:num>
-  <w:num w:numId="24">
+  <w:num w:numId="24" w16cid:durableId="120271688">
     <w:abstractNumId w:val="11"/>
   </w:num>
 </w:numbering>
 </file>
 
 <file path=word/styles.xml><?xml version="1.0" encoding="utf-8"?>
-<w:styles xmlns:mc="http://schemas.openxmlformats.org/markup-compatibility/2006" xmlns:r="http://schemas.openxmlformats.org/officeDocument/2006/relationships" xmlns:w="http://schemas.openxmlformats.org/wordprocessingml/2006/main" xmlns:w14="http://schemas.microsoft.com/office/word/2010/wordml" xmlns:w15="http://schemas.microsoft.com/office/word/2012/wordml" mc:Ignorable="w14 w15">
+<w:styles xmlns:mc="http://schemas.openxmlformats.org/markup-compatibility/2006" xmlns:r="http://schemas.openxmlformats.org/officeDocument/2006/relationships" xmlns:w="http://schemas.openxmlformats.org/wordprocessingml/2006/main" xmlns:w14="http://schemas.microsoft.com/office/word/2010/wordml" xmlns:w15="http://schemas.microsoft.com/office/word/2012/wordml" xmlns:w16cex="http://schemas.microsoft.com/office/word/2018/wordml/cex" xmlns:w16cid="http://schemas.microsoft.com/office/word/2016/wordml/cid" xmlns:w16="http://schemas.microsoft.com/office/word/2018/wordml" xmlns:w16du="http://schemas.microsoft.com/office/word/2023/wordml/word16du" xmlns:w16sdtdh="http://schemas.microsoft.com/office/word/2020/wordml/sdtdatahash" xmlns:w16se="http://schemas.microsoft.com/office/word/2015/wordml/symex" mc:Ignorable="w14 w15 w16se w16cid w16 w16cex w16sdtdh w16du">
   <w:docDefaults>
     <w:rPrDefault>
       <w:rPr>
@@ -7328,7 +7479,7 @@
     </w:rPrDefault>
     <w:pPrDefault/>
   </w:docDefaults>
-  <w:latentStyles w:defLockedState="0" w:defUIPriority="99" w:defSemiHidden="0" w:defUnhideWhenUsed="0" w:defQFormat="0" w:count="371">
+  <w:latentStyles w:defLockedState="0" w:defUIPriority="99" w:defSemiHidden="0" w:defUnhideWhenUsed="0" w:defQFormat="0" w:count="376">
     <w:lsdException w:name="Normal" w:locked="1" w:uiPriority="0" w:qFormat="1"/>
     <w:lsdException w:name="heading 1" w:locked="1" w:uiPriority="0" w:qFormat="1"/>
     <w:lsdException w:name="heading 2" w:locked="1" w:uiPriority="0" w:qFormat="1"/>
@@ -7700,6 +7851,11 @@
     <w:lsdException w:name="List Table 5 Dark Accent 6" w:uiPriority="50"/>
     <w:lsdException w:name="List Table 6 Colorful Accent 6" w:uiPriority="51"/>
     <w:lsdException w:name="List Table 7 Colorful Accent 6" w:uiPriority="52"/>
+    <w:lsdException w:name="Mention" w:semiHidden="1" w:unhideWhenUsed="1"/>
+    <w:lsdException w:name="Smart Hyperlink" w:semiHidden="1" w:unhideWhenUsed="1"/>
+    <w:lsdException w:name="Hashtag" w:semiHidden="1" w:unhideWhenUsed="1"/>
+    <w:lsdException w:name="Unresolved Mention" w:semiHidden="1" w:unhideWhenUsed="1"/>
+    <w:lsdException w:name="Smart Link" w:semiHidden="1" w:unhideWhenUsed="1"/>
   </w:latentStyles>
   <w:style w:type="paragraph" w:default="1" w:styleId="Normal">
     <w:name w:val="Normal"/>

</xml_diff>